<commit_message>
Fixed it up a little. Needs a little tweaking as far as format goes. Cover letter might be a tad bit too long...
</commit_message>
<xml_diff>
--- a/cover_letter.docx
+++ b/cover_letter.docx
@@ -3,282 +3,273 @@
 <w:document xmlns:wpc="http://schemas.microsoft.com/office/word/2010/wordprocessingCanvas" xmlns:cx="http://schemas.microsoft.com/office/drawing/2014/chartex" xmlns:cx1="http://schemas.microsoft.com/office/drawing/2015/9/8/chartex" xmlns:cx2="http://schemas.microsoft.com/office/drawing/2015/10/21/chartex" xmlns:cx3="http://schemas.microsoft.com/office/drawing/2016/5/9/chartex" xmlns:cx4="http://schemas.microsoft.com/office/drawing/2016/5/10/chartex" xmlns:cx5="http://schemas.microsoft.com/office/drawing/2016/5/11/chartex" xmlns:cx6="http://schemas.microsoft.com/office/drawing/2016/5/12/chartex" xmlns:cx7="http://schemas.microsoft.com/office/drawing/2016/5/13/chartex" xmlns:cx8="http://schemas.microsoft.com/office/drawing/2016/5/14/chartex" xmlns:mc="http://schemas.openxmlformats.org/markup-compatibility/2006" xmlns:aink="http://schemas.microsoft.com/office/drawing/2016/ink" xmlns:am3d="http://schemas.microsoft.com/office/drawing/2017/model3d" xmlns:o="urn:schemas-microsoft-com:office:office" xmlns:oel="http://schemas.microsoft.com/office/2019/extlst" xmlns:r="http://schemas.openxmlformats.org/officeDocument/2006/relationships" xmlns:m="http://schemas.openxmlformats.org/officeDocument/2006/math" xmlns:v="urn:schemas-microsoft-com:vml" xmlns:wp14="http://schemas.microsoft.com/office/word/2010/wordprocessingDrawing" xmlns:wp="http://schemas.openxmlformats.org/drawingml/2006/wordprocessingDrawing" xmlns:w10="urn:schemas-microsoft-com:office:word" xmlns:w="http://schemas.openxmlformats.org/wordprocessingml/2006/main" xmlns:w14="http://schemas.microsoft.com/office/word/2010/wordml" xmlns:w15="http://schemas.microsoft.com/office/word/2012/wordml" xmlns:w16cex="http://schemas.microsoft.com/office/word/2018/wordml/cex" xmlns:w16cid="http://schemas.microsoft.com/office/word/2016/wordml/cid" xmlns:w16="http://schemas.microsoft.com/office/word/2018/wordml" xmlns:w16du="http://schemas.microsoft.com/office/word/2023/wordml/word16du" xmlns:w16sdtdh="http://schemas.microsoft.com/office/word/2020/wordml/sdtdatahash" xmlns:w16se="http://schemas.microsoft.com/office/word/2015/wordml/symex" xmlns:wpg="http://schemas.microsoft.com/office/word/2010/wordprocessingGroup" xmlns:wpi="http://schemas.microsoft.com/office/word/2010/wordprocessingInk" xmlns:wne="http://schemas.microsoft.com/office/word/2006/wordml" xmlns:wps="http://schemas.microsoft.com/office/word/2010/wordprocessingShape" mc:Ignorable="w14 w15 w16se w16cid w16 w16cex w16sdtdh w16du wp14">
   <w:background w:color="1C1C1C"/>
   <w:body>
-    <w:tbl>
-      <w:tblPr>
-        <w:tblW w:w="5000" w:type="pct"/>
-        <w:tblInd w:w="-90" w:type="dxa"/>
-        <w:tblLayout w:type="fixed"/>
-        <w:tblCellMar>
-          <w:left w:w="0" w:type="dxa"/>
-          <w:right w:w="0" w:type="dxa"/>
-        </w:tblCellMar>
-        <w:tblLook w:val="0600" w:firstRow="0" w:lastRow="0" w:firstColumn="0" w:lastColumn="0" w:noHBand="1" w:noVBand="1"/>
-      </w:tblPr>
-      <w:tblGrid>
-        <w:gridCol w:w="10081"/>
-        <w:gridCol w:w="719"/>
-      </w:tblGrid>
-      <w:tr>
-        <w:trPr>
-          <w:gridAfter w:val="1"/>
-          <w:wAfter w:w="719" w:type="dxa"/>
-          <w:trHeight w:val="1800"/>
-        </w:trPr>
-        <w:tc>
-          <w:tcPr>
-            <w:tcW w:w="10081" w:type="dxa"/>
-            <w:tcBorders>
-              <w:bottom w:val="single" w:sz="4" w:space="0" w:color="00FFCC"/>
-            </w:tcBorders>
-          </w:tcPr>
-          <w:p>
-            <w:pPr>
-              <w:pStyle w:val="Title"/>
-              <w:rPr>
-                <w:rFonts w:ascii="Source Code Pro Black" w:hAnsi="Source Code Pro Black"/>
-                <w:color w:val="00FFCC"/>
-                <w:szCs w:val="96"/>
-                <w:lang w:val="de-DE"/>
-              </w:rPr>
-            </w:pPr>
-            <w:r>
-              <w:rPr>
-                <w:rFonts w:ascii="Source Code Pro Black" w:hAnsi="Source Code Pro Black"/>
-                <w:color w:val="00FFCC"/>
-              </w:rPr>
-              <w:t>Bradan Schwanke</w:t>
-            </w:r>
-          </w:p>
-          <w:p>
-            <w:pPr>
-              <w:pStyle w:val="Subtitle"/>
-              <w:rPr>
-                <w:rFonts w:ascii="Source Code Pro Black" w:hAnsi="Source Code Pro Black"/>
-                <w:color w:val="6DFFE3"/>
-                <w:sz w:val="24"/>
-                <w:lang w:val="it-IT"/>
-              </w:rPr>
-            </w:pPr>
-            <w:r>
-              <w:rPr>
-                <w:rFonts w:ascii="Source Code Pro Black" w:hAnsi="Source Code Pro Black"/>
-                <w:color w:val="6DFFE3"/>
-                <w:sz w:val="24"/>
-              </w:rPr>
-              <w:t>Web Developer</w:t>
-            </w:r>
-            <w:r>
-              <w:rPr>
-                <w:rFonts w:ascii="Source Code Pro Black" w:hAnsi="Source Code Pro Black"/>
-                <w:color w:val="6DFFE3"/>
-                <w:sz w:val="24"/>
-              </w:rPr>
-            </w:r>
-            <w:r>
-              <w:rPr>
-                <w:rFonts w:ascii="Source Code Pro Black" w:hAnsi="Source Code Pro Black"/>
-                <w:color w:val="6DFFE3"/>
-                <w:sz w:val="24"/>
-              </w:rPr>
-            </w:r>
-          </w:p>
-        </w:tc>
-      </w:tr>
-      <w:tr>
-        <w:trPr>
-          <w:trHeight w:val="1881"/>
-        </w:trPr>
-        <w:tc>
-          <w:tcPr>
-            <w:tcW w:w="10800" w:type="dxa"/>
-            <w:gridSpan w:val="2"/>
-            <w:tcBorders>
-              <w:top w:val="single" w:sz="4" w:space="0" w:color="00FFCC"/>
-            </w:tcBorders>
-          </w:tcPr>
-          <w:p>
-            <w:pPr>
-              <w:pStyle w:val="Heading1"/>
-              <w:spacing w:before="360"/>
-              <w:rPr>
-                <w:rFonts w:ascii="Source Code Pro" w:hAnsi="Source Code Pro"/>
-                <w:color w:val="FFFFFF" w:themeColor="background1"/>
-                <w:sz w:val="24"/>
-                <w:szCs w:val="24"/>
-              </w:rPr>
-            </w:pPr>
-            <w:r>
-              <w:rPr>
-                <w:rFonts w:ascii="Source Code Pro" w:hAnsi="Source Code Pro"/>
-                <w:color w:val="FFFFFF" w:themeColor="background1"/>
-                <w:sz w:val="24"/>
-                <w:szCs w:val="24"/>
-              </w:rPr>
-              <w:t>to the hiring management at Xytronix,</w:t>
-            </w:r>
-            <w:r>
-              <w:rPr>
-                <w:rFonts w:ascii="Source Code Pro" w:hAnsi="Source Code Pro"/>
-                <w:color w:val="A6CBF4"/>
-                <w:sz w:val="24"/>
-                <w:szCs w:val="24"/>
-              </w:rPr>
-            </w:r>
-            <w:r>
-              <w:rPr>
-                <w:rFonts w:ascii="Source Code Pro" w:hAnsi="Source Code Pro"/>
-                <w:color w:val="FFFFFF" w:themeColor="background1"/>
-                <w:sz w:val="24"/>
-                <w:szCs w:val="24"/>
-              </w:rPr>
-            </w:r>
-          </w:p>
-          <w:p>
-            <w:pPr>
-              <w:spacing w:after="120" w:line="240" w:lineRule="auto"/>
-              <w:rPr>
-                <w:color w:val="FFFFFF" w:themeColor="background1"/>
-                <w:sz w:val="24"/>
-              </w:rPr>
-            </w:pPr>
-            <w:r>
-              <w:rPr>
-                <w:color w:val="FFFFFF" w:themeColor="background1"/>
-                <w:sz w:val="24"/>
-              </w:rPr>
-              <w:t>I am writing to express my interest in fulfilling your vacant role of Web Developer.</w:t>
-              <w:br/>
-              <w:br/>
-              <w:t>I’m in search of a position that strongly aligns with my passion and drive as a Web Developer, and I believe this position would provide an opportunity for me to engage in fulfilling work while using my badassery to further Xytronix’s mission of being a good company.</w:t>
-              <w:br/>
-              <w:t>I dropped out of my first programming class in middle school, but years later, I was able to get back on the saddle via game development. I minored in Computer Science at Utah State where I learned fundamental programming languages such as C++, Java, and Python. During the last few years of my college experience, I took a special interest in web and mobile development. I cultivated an array of skills including HTML, JavaScript, CSS, Vue, Java, Kotlin, and Jetpack Compose.</w:t>
-              <w:br/>
-              <w:t>I continued to maintain and expand my skill set as a developer after graduation, undertaking person web and mobile app projects using Android Studio. After independently learning Flutter / Dart, I began to develop mobile applications, using Google Firebase for database management . I have a published Flutter web application, a personal wedding website, which I’ve used to display event details, provide links to external sites, and gather guest and RSVP information in Firebase. One of my more ambitious Flutter projects is an app which allows a user to write code using a click-and-select user interface, convert the objective code into MicroPython, and use that code to program a microcontroller via wifi.  It’s important for me to write practical, neat, reusable code as well as provide an intuitive and aesthetic user experience.</w:t>
-              <w:br/>
-              <w:t>In addition to my person experience, I also have professional experience building web applications using React, Bootstrap, Tailwind, and Vue. I am currently working on finishing up a personal resume website using React, TypeScript, and Tailwind; all tools which I picked up about a year ago.I have professional experience with backend development using C, JavaScript, and TypeScript; database management using SQL, and API integration using PHP Laravel. For all my projects, personal and professional, I have a strict history of managing my version control using Git.</w:t>
-              <w:br/>
-              <w:t>Your job listing mentions Gmax++, Quimble, and MooBar, of which I have limited professional experience with; however, I have no doubt that I’ll be able to learn and apply these skills in the same way I’ve done with many others.</w:t>
-              <w:br/>
-              <w:t>I would love to continue to discuss this position and how my expansive skill set would make me a great asset to your team. I would also be more than happy to demonstrate any software projects of mine to exemplify my ambition and competency. Please reach out to me for any questions concerning my candidacy. I look forward to hearing from you.</w:t>
-            </w:r>
-            <w:proofErr w:type="spellStart"/>
-            <w:r>
-              <w:rPr>
-                <w:color w:val="FFFFFF" w:themeColor="background1"/>
-                <w:sz w:val="24"/>
-              </w:rPr>
-            </w:r>
-            <w:proofErr w:type="spellEnd"/>
-            <w:r>
-              <w:rPr>
-                <w:color w:val="FFFFFF" w:themeColor="background1"/>
-                <w:sz w:val="24"/>
-              </w:rPr>
-            </w:r>
-          </w:p>
-          <w:p>
-            <w:pPr>
-              <w:spacing w:line="240" w:lineRule="auto"/>
-              <w:jc w:val="right"/>
-              <w:rPr>
-                <w:color w:val="FFFFFF" w:themeColor="background1"/>
-                <w:sz w:val="24"/>
-              </w:rPr>
-            </w:pPr>
-            <w:sdt>
-              <w:sdtPr>
-                <w:rPr>
-                  <w:color w:val="FFFFFF" w:themeColor="background1"/>
-                  <w:sz w:val="24"/>
-                </w:rPr>
-                <w:id w:val="-1119065347"/>
-                <w:placeholder>
-                  <w:docPart w:val="039893998C8B42F19D12CA046F50DC0F"/>
-                </w:placeholder>
-                <w:temporary/>
-                <w:showingPlcHdr/>
-                <w15:appearance w15:val="hidden"/>
-              </w:sdtPr>
-              <w:sdtContent>
-                <w:r>
-                  <w:rPr>
-                    <w:rFonts w:ascii="Source Code Pro" w:hAnsi="Source Code Pro"/>
-                    <w:color w:val="FFFFFF" w:themeColor="background1"/>
-                    <w:sz w:val="24"/>
-                  </w:rPr>
-                  <w:t>Sincerely,</w:t>
-                </w:r>
-              </w:sdtContent>
-            </w:sdt>
-            <w:r>
-              <w:rPr>
-                <w:color w:val="FFFFFF" w:themeColor="background1"/>
-                <w:sz w:val="24"/>
-              </w:rPr>
-              <w:t xml:space="preserve"> </w:t>
-            </w:r>
-          </w:p>
-          <w:p>
-            <w:pPr>
-              <w:spacing w:line="240" w:lineRule="auto"/>
-              <w:jc w:val="right"/>
-              <w:rPr>
-                <w:rStyle w:val="Bold"/>
-                <w:rFonts w:ascii="Source Code Pro" w:hAnsi="Source Code Pro"/>
-                <w:color w:val="A6CBF4"/>
-                <w:sz w:val="24"/>
-              </w:rPr>
-            </w:pPr>
-            <w:r>
-              <w:rPr>
-                <w:rStyle w:val="Bold"/>
-                <w:rFonts w:ascii="Source Code Pro" w:hAnsi="Source Code Pro"/>
-                <w:color w:val="A6CBF4"/>
-                <w:sz w:val="24"/>
-              </w:rPr>
-              <w:t>Bradan Schwanke</w:t>
-            </w:r>
-          </w:p>
-          <w:p>
-            <w:pPr>
-              <w:spacing w:line="240" w:lineRule="auto"/>
-              <w:jc w:val="right"/>
-              <w:rPr>
-                <w:rStyle w:val="Italics"/>
-                <w:i w:val="0"/>
-                <w:iCs w:val="0"/>
-                <w:color w:val="FFFFFF" w:themeColor="background1"/>
-              </w:rPr>
-            </w:pPr>
-            <w:r>
-              <w:rPr>
-                <w:rFonts w:ascii="Source Code Pro" w:hAnsi="Source Code Pro"/>
-                <w:color w:val="FFFFFF" w:themeColor="background1"/>
-                <w:sz w:val="24"/>
-              </w:rPr>
-              <w:t>September 27, 2024</w:t>
-            </w:r>
-          </w:p>
-        </w:tc>
-      </w:tr>
-    </w:tbl>
     <w:p>
       <w:pPr>
-        <w:rPr>
-          <w:color w:val="auto"/>
-        </w:rPr>
-      </w:pPr>
+        <w:pBdr>
+          <w:bottom w:val="single" w:sz="4" w:space="1" w:color="00FF99"/>
+        </w:pBdr>
+        <w:rPr>
+          <w:b/>
+          <w:bCs/>
+          <w:color w:val="00FF99"/>
+          <w:sz w:val="36"/>
+          <w:szCs w:val="36"/>
+        </w:rPr>
+      </w:pPr>
+      <w:r>
+        <w:rPr>
+          <w:b/>
+          <w:bCs/>
+          <w:color w:val="00FF99"/>
+          <w:sz w:val="36"/>
+          <w:szCs w:val="36"/>
+        </w:rPr>
+        <w:t>Bradan Schwanke</w:t>
+      </w:r>
     </w:p>
     <w:p>
       <w:pPr>
-        <w:rPr>
-          <w:color w:val="auto"/>
-        </w:rPr>
-      </w:pPr>
+        <w:pBdr>
+          <w:bottom w:val="single" w:sz="4" w:space="1" w:color="00FF99"/>
+        </w:pBdr>
+        <w:rPr>
+          <w:color w:val="00FF99"/>
+          <w:sz w:val="28"/>
+          <w:szCs w:val="28"/>
+          <w14:textFill>
+            <w14:solidFill>
+              <w14:srgbClr w14:val="00FF99">
+                <w14:lumMod w14:val="95000"/>
+              </w14:srgbClr>
+            </w14:solidFill>
+          </w14:textFill>
+        </w:rPr>
+      </w:pPr>
+      <w:r>
+        <w:rPr>
+          <w:color w:val="00FF99"/>
+          <w:sz w:val="28"/>
+          <w:szCs w:val="28"/>
+        </w:rPr>
+        <w:t>MOBILE ENGINEER</w:t>
+      </w:r>
+    </w:p>
+    <w:p>
+      <w:pPr>
+        <w:rPr>
+          <w:color w:val="F2F2F2" w:themeColor="background1" w:themeShade="F2"/>
+          <w:sz w:val="24"/>
+        </w:rPr>
+      </w:pPr>
+    </w:p>
+    <w:p>
+      <w:pPr>
+        <w:spacing w:after="120"/>
+        <w:rPr>
+          <w:rFonts w:ascii="Source Code Pro" w:hAnsi="Source Code Pro"/>
+          <w:color w:val="F2F2F2" w:themeColor="background1" w:themeShade="F2"/>
+          <w:sz w:val="24"/>
+        </w:rPr>
+      </w:pPr>
+      <w:r>
+        <w:rPr>
+          <w:rFonts w:ascii="Source Code Pro" w:hAnsi="Source Code Pro"/>
+          <w:color w:val="F2F2F2" w:themeColor="background1" w:themeShade="F2"/>
+          <w:sz w:val="24"/>
+        </w:rPr>
+        <w:t>TO THE HIRING MANAGEMENT AT ODDBALL,</w:t>
+      </w:r>
+    </w:p>
+    <w:p>
+      <w:pPr>
+        <w:rPr>
+          <w:rFonts w:ascii="Source Code Pro" w:hAnsi="Source Code Pro"/>
+          <w:color w:val="F2F2F2" w:themeColor="background1" w:themeShade="F2"/>
+          <w:sz w:val="24"/>
+        </w:rPr>
+      </w:pPr>
+      <w:r>
+        <w:rPr>
+          <w:color w:val="F2F2F2" w:themeColor="background1" w:themeShade="F2"/>
+          <w:sz w:val="24"/>
+        </w:rPr>
+        <w:t>I am writing to express my interest in fulfilling your vacant role of Mobile Engineer.</w:t>
+      </w:r>
+    </w:p>
+    <w:p>
+      <w:pPr>
+        <w:spacing w:after="120"/>
+        <w:rPr>
+          <w:color w:val="F2F2F2" w:themeColor="background1" w:themeShade="F2"/>
+          <w:sz w:val="24"/>
+        </w:rPr>
+      </w:pPr>
+      <w:r>
+        <w:rPr>
+          <w:color w:val="F2F2F2" w:themeColor="background1" w:themeShade="F2"/>
+          <w:sz w:val="24"/>
+        </w:rPr>
+        <w:t>I’m a mobile engineer with 8+ year of programming experience and 3+ years of web/mobile dev experience. I'm in search of a position that strongly aligns with my passion and drive for designing innovative tech, and I believe this position would provide an opportunity for me to engage in fulfilling work while using my demonstrable experience developing mobile software to further Oddball’s mission of making a positive impact through quality products.</w:t>
+      </w:r>
+    </w:p>
+    <w:p>
+      <w:pPr>
+        <w:spacing w:after="120"/>
+        <w:rPr>
+          <w:color w:val="F2F2F2" w:themeColor="background1" w:themeShade="F2"/>
+          <w:sz w:val="24"/>
+        </w:rPr>
+      </w:pPr>
+      <w:r>
+        <w:rPr>
+          <w:color w:val="F2F2F2" w:themeColor="background1" w:themeShade="F2"/>
+          <w:sz w:val="24"/>
+        </w:rPr>
+        <w:t>I dropped out of my first programming class in middle school, but years later, I was able to get back on the saddle via game development. I minored in Computer Science at Utah State where I learned fundamental programming languages such as C++, Java, and Python. During the last few years of my college experience, I took a special interest in web and mobile development. I cultivated an array of skills including HTML, JavaScript, CSS, Vue, Java, Kotlin, and Jetpack Compose. For my senior project I developed an app in Java designed for novice programmers to use a click-and-select style UI to create and send code to a microcontroller board. I have since then rewritten the app from scratch with Flutter.</w:t>
+      </w:r>
+    </w:p>
+    <w:p>
+      <w:pPr>
+        <w:spacing w:after="120"/>
+        <w:rPr>
+          <w:color w:val="F2F2F2" w:themeColor="background1" w:themeShade="F2"/>
+          <w:sz w:val="24"/>
+        </w:rPr>
+      </w:pPr>
+      <w:r>
+        <w:rPr>
+          <w:color w:val="F2F2F2" w:themeColor="background1" w:themeShade="F2"/>
+          <w:sz w:val="24"/>
+        </w:rPr>
+        <w:t>I continued to maintain and expand my skill set as a developer after graduation, undertaking person web and mobile app projects using Android Studio. I originally began developing applications using Kotlin and Jetpack Compose, including an app to keep track of goals and routines.</w:t>
+      </w:r>
+      <w:r>
+        <w:rPr>
+          <w:color w:val="F2F2F2" w:themeColor="background1" w:themeShade="F2"/>
+          <w:sz w:val="24"/>
+        </w:rPr>
+        <w:t xml:space="preserve"> </w:t>
+      </w:r>
+      <w:r>
+        <w:rPr>
+          <w:color w:val="F2F2F2" w:themeColor="background1" w:themeShade="F2"/>
+          <w:sz w:val="24"/>
+        </w:rPr>
+        <w:t>After independently learning Flutter / Dart, I began to develop mobile applications, using Google Firebase for database management. I have a published Flutter web application, a personal wedding website, which I’ve used to display event details, provide links to external sites, and gather guest and RSVP information in Firebase.  It’s important for me to write practical, neat, reusable code as well as provide an intuitive and aesthetic user experience.</w:t>
+      </w:r>
+    </w:p>
+    <w:p>
+      <w:pPr>
+        <w:spacing w:after="120"/>
+        <w:rPr>
+          <w:color w:val="F2F2F2" w:themeColor="background1" w:themeShade="F2"/>
+          <w:sz w:val="24"/>
+        </w:rPr>
+      </w:pPr>
+      <w:r>
+        <w:rPr>
+          <w:color w:val="F2F2F2" w:themeColor="background1" w:themeShade="F2"/>
+          <w:sz w:val="24"/>
+        </w:rPr>
+        <w:t>In addition to my person experience, I also have professional experience building web applications using React, Bootstrap, Tailwind, and Vue. I have professional experience with backend development using C, JavaScript, and TypeScript; database management using SQL, and API integration using PHP Laravel. For all my projects, personal and professional, I have a strict history of managing my version control using Git.</w:t>
+      </w:r>
+    </w:p>
+    <w:p>
+      <w:pPr>
+        <w:spacing w:after="120"/>
+        <w:rPr>
+          <w:color w:val="F2F2F2" w:themeColor="background1" w:themeShade="F2"/>
+          <w:sz w:val="24"/>
+        </w:rPr>
+      </w:pPr>
+      <w:r>
+        <w:rPr>
+          <w:color w:val="F2F2F2" w:themeColor="background1" w:themeShade="F2"/>
+          <w:sz w:val="24"/>
+        </w:rPr>
+        <w:t>Your job listing mentions iOS and Swift, of which I have limited professional experience with; however, I have no doubt that I’ll be able to learn and apply these skills in the same way I’ve done with many others.</w:t>
+      </w:r>
+    </w:p>
+    <w:p>
+      <w:pPr>
+        <w:rPr>
+          <w:color w:val="F2F2F2" w:themeColor="background1" w:themeShade="F2"/>
+          <w:sz w:val="24"/>
+        </w:rPr>
+      </w:pPr>
+      <w:r>
+        <w:rPr>
+          <w:color w:val="F2F2F2" w:themeColor="background1" w:themeShade="F2"/>
+          <w:sz w:val="24"/>
+        </w:rPr>
+        <w:t>I would love to continue to discuss this position and how my expansive skill set would make me a great asset to your team. I would also be more than happy to demonstrate any software projects of mine to exemplify my ambition and competency. Please reach out to me for any questions concerning my candidacy. I look forward to hearing from you.</w:t>
+      </w:r>
+    </w:p>
+    <w:p>
+      <w:pPr>
+        <w:rPr>
+          <w:color w:val="F2F2F2" w:themeColor="background1" w:themeShade="F2"/>
+          <w:sz w:val="24"/>
+        </w:rPr>
+      </w:pPr>
+    </w:p>
+    <w:p>
+      <w:pPr>
+        <w:jc w:val="right"/>
+        <w:rPr>
+          <w:rFonts w:ascii="Source Code Pro" w:hAnsi="Source Code Pro"/>
+          <w:color w:val="F2F2F2" w:themeColor="background1" w:themeShade="F2"/>
+          <w:sz w:val="24"/>
+        </w:rPr>
+      </w:pPr>
+      <w:r>
+        <w:rPr>
+          <w:rFonts w:ascii="Source Code Pro" w:hAnsi="Source Code Pro"/>
+          <w:color w:val="F2F2F2" w:themeColor="background1" w:themeShade="F2"/>
+          <w:sz w:val="24"/>
+        </w:rPr>
+        <w:t xml:space="preserve">Sincerely, </w:t>
+      </w:r>
+    </w:p>
+    <w:p>
+      <w:pPr>
+        <w:jc w:val="right"/>
+        <w:rPr>
+          <w:rFonts w:ascii="Source Code Pro" w:hAnsi="Source Code Pro"/>
+          <w:color w:val="00FF99"/>
+          <w:sz w:val="24"/>
+        </w:rPr>
+      </w:pPr>
+      <w:r>
+        <w:rPr>
+          <w:rFonts w:ascii="Source Code Pro" w:hAnsi="Source Code Pro"/>
+          <w:color w:val="00FF99"/>
+          <w:sz w:val="24"/>
+        </w:rPr>
+        <w:t>Bradan Schwanke</w:t>
+      </w:r>
+    </w:p>
+    <w:p>
+      <w:pPr>
+        <w:jc w:val="right"/>
+        <w:rPr>
+          <w:rFonts w:ascii="Source Code Pro" w:hAnsi="Source Code Pro"/>
+          <w:color w:val="F2F2F2" w:themeColor="background1" w:themeShade="F2"/>
+          <w:sz w:val="24"/>
+        </w:rPr>
+      </w:pPr>
+      <w:r>
+        <w:rPr>
+          <w:rFonts w:ascii="Source Code Pro" w:hAnsi="Source Code Pro"/>
+          <w:color w:val="F2F2F2" w:themeColor="background1" w:themeShade="F2"/>
+          <w:sz w:val="24"/>
+        </w:rPr>
+        <w:t>September 28, 2024</w:t>
+      </w:r>
     </w:p>
     <w:sectPr>
       <w:pgSz w:w="12240" w:h="15840" w:code="1"/>
-      <w:pgMar w:top="634" w:right="720" w:bottom="432" w:left="720" w:header="0" w:footer="0" w:gutter="0"/>
+      <w:pgMar w:top="432" w:right="432" w:bottom="432" w:left="432" w:header="0" w:footer="0" w:gutter="0"/>
       <w:cols w:space="720"/>
       <w:vAlign w:val="center"/>
       <w:docGrid w:linePitch="360"/>
@@ -374,14 +365,14 @@
         <v:path o:extrusionok="f" gradientshapeok="t" o:connecttype="rect"/>
         <o:lock v:ext="edit" aspectratio="t"/>
       </v:shapetype>
-      <v:shape id="_x0000_i1038" type="#_x0000_t75" style="width:15.05pt;height:15.05pt;visibility:visible;mso-wrap-style:square" o:bullet="t">
+      <v:shape id="_x0000_i1056" type="#_x0000_t75" style="width:15.15pt;height:15.15pt;visibility:visible;mso-wrap-style:square" o:bullet="t">
         <v:imagedata r:id="rId1" o:title=""/>
       </v:shape>
     </w:pict>
   </w:numPicBullet>
   <w:numPicBullet w:numPicBulletId="1">
     <w:pict>
-      <v:shape id="_x0000_i1039" type="#_x0000_t75" style="width:12.9pt;height:12.9pt;visibility:visible;mso-wrap-style:square" o:bullet="t">
+      <v:shape id="_x0000_i1057" type="#_x0000_t75" style="width:12.9pt;height:12.9pt;visibility:visible;mso-wrap-style:square" o:bullet="t">
         <v:imagedata r:id="rId2" o:title=""/>
       </v:shape>
     </w:pict>
@@ -2270,653 +2261,36 @@
       <w:iCs/>
     </w:rPr>
   </w:style>
+  <w:style w:type="paragraph" w:styleId="HTMLPreformatted">
+    <w:name w:val="HTML Preformatted"/>
+    <w:basedOn w:val="Normal"/>
+    <w:link w:val="HTMLPreformattedChar"/>
+    <w:uiPriority w:val="99"/>
+    <w:semiHidden/>
+    <w:rsid w:val="004317BD"/>
+    <w:pPr>
+      <w:spacing w:line="240" w:lineRule="auto"/>
+    </w:pPr>
+    <w:rPr>
+      <w:rFonts w:ascii="Consolas" w:hAnsi="Consolas"/>
+      <w:szCs w:val="20"/>
+    </w:rPr>
+  </w:style>
+  <w:style w:type="character" w:customStyle="1" w:styleId="HTMLPreformattedChar">
+    <w:name w:val="HTML Preformatted Char"/>
+    <w:basedOn w:val="DefaultParagraphFont"/>
+    <w:link w:val="HTMLPreformatted"/>
+    <w:uiPriority w:val="99"/>
+    <w:semiHidden/>
+    <w:rsid w:val="004317BD"/>
+    <w:rPr>
+      <w:rFonts w:ascii="Consolas" w:hAnsi="Consolas"/>
+      <w:color w:val="000000" w:themeColor="text1"/>
+      <w:sz w:val="20"/>
+      <w:szCs w:val="20"/>
+    </w:rPr>
+  </w:style>
 </w:styles>
-</file>
-
-<file path=word/glossary/document.xml><?xml version="1.0" encoding="utf-8"?>
-<w:glossaryDocument xmlns:wpc="http://schemas.microsoft.com/office/word/2010/wordprocessingCanvas" xmlns:cx="http://schemas.microsoft.com/office/drawing/2014/chartex" xmlns:cx1="http://schemas.microsoft.com/office/drawing/2015/9/8/chartex" xmlns:cx2="http://schemas.microsoft.com/office/drawing/2015/10/21/chartex" xmlns:cx3="http://schemas.microsoft.com/office/drawing/2016/5/9/chartex" xmlns:cx4="http://schemas.microsoft.com/office/drawing/2016/5/10/chartex" xmlns:cx5="http://schemas.microsoft.com/office/drawing/2016/5/11/chartex" xmlns:cx6="http://schemas.microsoft.com/office/drawing/2016/5/12/chartex" xmlns:cx7="http://schemas.microsoft.com/office/drawing/2016/5/13/chartex" xmlns:cx8="http://schemas.microsoft.com/office/drawing/2016/5/14/chartex" xmlns:mc="http://schemas.openxmlformats.org/markup-compatibility/2006" xmlns:aink="http://schemas.microsoft.com/office/drawing/2016/ink" xmlns:am3d="http://schemas.microsoft.com/office/drawing/2017/model3d" xmlns:o="urn:schemas-microsoft-com:office:office" xmlns:oel="http://schemas.microsoft.com/office/2019/extlst" xmlns:r="http://schemas.openxmlformats.org/officeDocument/2006/relationships" xmlns:m="http://schemas.openxmlformats.org/officeDocument/2006/math" xmlns:v="urn:schemas-microsoft-com:vml" xmlns:wp14="http://schemas.microsoft.com/office/word/2010/wordprocessingDrawing" xmlns:wp="http://schemas.openxmlformats.org/drawingml/2006/wordprocessingDrawing" xmlns:w10="urn:schemas-microsoft-com:office:word" xmlns:w="http://schemas.openxmlformats.org/wordprocessingml/2006/main" xmlns:w14="http://schemas.microsoft.com/office/word/2010/wordml" xmlns:w15="http://schemas.microsoft.com/office/word/2012/wordml" xmlns:w16cex="http://schemas.microsoft.com/office/word/2018/wordml/cex" xmlns:w16cid="http://schemas.microsoft.com/office/word/2016/wordml/cid" xmlns:w16="http://schemas.microsoft.com/office/word/2018/wordml" xmlns:w16du="http://schemas.microsoft.com/office/word/2023/wordml/word16du" xmlns:w16sdtdh="http://schemas.microsoft.com/office/word/2020/wordml/sdtdatahash" xmlns:w16se="http://schemas.microsoft.com/office/word/2015/wordml/symex" xmlns:wpg="http://schemas.microsoft.com/office/word/2010/wordprocessingGroup" xmlns:wpi="http://schemas.microsoft.com/office/word/2010/wordprocessingInk" xmlns:wne="http://schemas.microsoft.com/office/word/2006/wordml" xmlns:wps="http://schemas.microsoft.com/office/word/2010/wordprocessingShape" mc:Ignorable="w14 w15 w16se w16cid w16 w16cex w16sdtdh w16du wp14">
-  <w:docParts>
-    <w:docPart>
-      <w:docPartPr>
-        <w:name w:val="039893998C8B42F19D12CA046F50DC0F"/>
-        <w:category>
-          <w:name w:val="General"/>
-          <w:gallery w:val="placeholder"/>
-        </w:category>
-        <w:types>
-          <w:type w:val="bbPlcHdr"/>
-        </w:types>
-        <w:behaviors>
-          <w:behavior w:val="content"/>
-        </w:behaviors>
-        <w:guid w:val="{C3EE5499-80AB-4A17-BE6F-A068CA1308A0}"/>
-      </w:docPartPr>
-      <w:docPartBody>
-        <w:p>
-          <w:pPr>
-            <w:pStyle w:val="039893998C8B42F19D12CA046F50DC0F"/>
-          </w:pPr>
-          <w:r>
-            <w:t>Sincerely,</w:t>
-          </w:r>
-        </w:p>
-      </w:docPartBody>
-    </w:docPart>
-  </w:docParts>
-</w:glossaryDocument>
-</file>
-
-<file path=word/glossary/fontTable.xml><?xml version="1.0" encoding="utf-8"?>
-<w:fonts xmlns:mc="http://schemas.openxmlformats.org/markup-compatibility/2006" xmlns:r="http://schemas.openxmlformats.org/officeDocument/2006/relationships" xmlns:w="http://schemas.openxmlformats.org/wordprocessingml/2006/main" xmlns:w14="http://schemas.microsoft.com/office/word/2010/wordml" xmlns:w15="http://schemas.microsoft.com/office/word/2012/wordml" xmlns:w16cex="http://schemas.microsoft.com/office/word/2018/wordml/cex" xmlns:w16cid="http://schemas.microsoft.com/office/word/2016/wordml/cid" xmlns:w16="http://schemas.microsoft.com/office/word/2018/wordml" xmlns:w16du="http://schemas.microsoft.com/office/word/2023/wordml/word16du" xmlns:w16sdtdh="http://schemas.microsoft.com/office/word/2020/wordml/sdtdatahash" xmlns:w16se="http://schemas.microsoft.com/office/word/2015/wordml/symex" mc:Ignorable="w14 w15 w16se w16cid w16 w16cex w16sdtdh w16du">
-  <w:font w:name="Symbol">
-    <w:panose1 w:val="05050102010706020507"/>
-    <w:charset w:val="02"/>
-    <w:family w:val="roman"/>
-    <w:pitch w:val="variable"/>
-    <w:sig w:usb0="00000000" w:usb1="10000000" w:usb2="00000000" w:usb3="00000000" w:csb0="80000000" w:csb1="00000000"/>
-  </w:font>
-  <w:font w:name="Times New Roman">
-    <w:panose1 w:val="02020603050405020304"/>
-    <w:charset w:val="00"/>
-    <w:family w:val="roman"/>
-    <w:pitch w:val="variable"/>
-    <w:sig w:usb0="E0002EFF" w:usb1="C000785B" w:usb2="00000009" w:usb3="00000000" w:csb0="000001FF" w:csb1="00000000"/>
-  </w:font>
-  <w:font w:name="Courier New">
-    <w:panose1 w:val="02070309020205020404"/>
-    <w:charset w:val="00"/>
-    <w:family w:val="modern"/>
-    <w:pitch w:val="fixed"/>
-    <w:sig w:usb0="E0002EFF" w:usb1="C0007843" w:usb2="00000009" w:usb3="00000000" w:csb0="000001FF" w:csb1="00000000"/>
-  </w:font>
-  <w:font w:name="Wingdings">
-    <w:panose1 w:val="05000000000000000000"/>
-    <w:charset w:val="02"/>
-    <w:family w:val="auto"/>
-    <w:pitch w:val="variable"/>
-    <w:sig w:usb0="00000000" w:usb1="10000000" w:usb2="00000000" w:usb3="00000000" w:csb0="80000000" w:csb1="00000000"/>
-  </w:font>
-  <w:font w:name="Century Gothic">
-    <w:panose1 w:val="020B0502020202020204"/>
-    <w:charset w:val="00"/>
-    <w:family w:val="swiss"/>
-    <w:pitch w:val="variable"/>
-    <w:sig w:usb0="00000287" w:usb1="00000000" w:usb2="00000000" w:usb3="00000000" w:csb0="0000009F" w:csb1="00000000"/>
-  </w:font>
-  <w:font w:name="Source Code Pro Black">
-    <w:panose1 w:val="020B0809030403020204"/>
-    <w:charset w:val="00"/>
-    <w:family w:val="modern"/>
-    <w:pitch w:val="fixed"/>
-    <w:sig w:usb0="20000007" w:usb1="00000001" w:usb2="00000000" w:usb3="00000000" w:csb0="00000193" w:csb1="00000000"/>
-  </w:font>
-  <w:font w:name="Source Code Pro">
-    <w:panose1 w:val="020B0509030403020204"/>
-    <w:charset w:val="00"/>
-    <w:family w:val="modern"/>
-    <w:pitch w:val="fixed"/>
-    <w:sig w:usb0="20000007" w:usb1="00000001" w:usb2="00000000" w:usb3="00000000" w:csb0="00000193" w:csb1="00000000"/>
-  </w:font>
-  <w:font w:name="Aptos">
-    <w:charset w:val="00"/>
-    <w:family w:val="swiss"/>
-    <w:pitch w:val="variable"/>
-    <w:sig w:usb0="20000287" w:usb1="00000003" w:usb2="00000000" w:usb3="00000000" w:csb0="0000019F" w:csb1="00000000"/>
-  </w:font>
-  <w:font w:name="Aptos Display">
-    <w:charset w:val="00"/>
-    <w:family w:val="swiss"/>
-    <w:pitch w:val="variable"/>
-    <w:sig w:usb0="20000287" w:usb1="00000003" w:usb2="00000000" w:usb3="00000000" w:csb0="0000019F" w:csb1="00000000"/>
-  </w:font>
-</w:fonts>
-</file>
-
-<file path=word/glossary/settings.xml><?xml version="1.0" encoding="utf-8"?>
-<w:settings xmlns:mc="http://schemas.openxmlformats.org/markup-compatibility/2006" xmlns:o="urn:schemas-microsoft-com:office:office" xmlns:r="http://schemas.openxmlformats.org/officeDocument/2006/relationships" xmlns:m="http://schemas.openxmlformats.org/officeDocument/2006/math" xmlns:v="urn:schemas-microsoft-com:vml" xmlns:w10="urn:schemas-microsoft-com:office:word" xmlns:w="http://schemas.openxmlformats.org/wordprocessingml/2006/main" xmlns:w14="http://schemas.microsoft.com/office/word/2010/wordml" xmlns:w15="http://schemas.microsoft.com/office/word/2012/wordml" xmlns:w16cex="http://schemas.microsoft.com/office/word/2018/wordml/cex" xmlns:w16cid="http://schemas.microsoft.com/office/word/2016/wordml/cid" xmlns:w16="http://schemas.microsoft.com/office/word/2018/wordml" xmlns:w16du="http://schemas.microsoft.com/office/word/2023/wordml/word16du" xmlns:w16sdtdh="http://schemas.microsoft.com/office/word/2020/wordml/sdtdatahash" xmlns:w16se="http://schemas.microsoft.com/office/word/2015/wordml/symex" xmlns:sl="http://schemas.openxmlformats.org/schemaLibrary/2006/main" mc:Ignorable="w14 w15 w16se w16cid w16 w16cex w16sdtdh w16du">
-  <w:view w:val="normal"/>
-  <w:defaultTabStop w:val="720"/>
-  <w:characterSpacingControl w:val="doNotCompress"/>
-  <w:compat>
-    <w:useFELayout/>
-    <w:compatSetting w:name="compatibilityMode" w:uri="http://schemas.microsoft.com/office/word" w:val="15"/>
-    <w:compatSetting w:name="overrideTableStyleFontSizeAndJustification" w:uri="http://schemas.microsoft.com/office/word" w:val="1"/>
-    <w:compatSetting w:name="enableOpenTypeFeatures" w:uri="http://schemas.microsoft.com/office/word" w:val="1"/>
-    <w:compatSetting w:name="doNotFlipMirrorIndents" w:uri="http://schemas.microsoft.com/office/word" w:val="1"/>
-    <w:compatSetting w:name="differentiateMultirowTableHeaders" w:uri="http://schemas.microsoft.com/office/word" w:val="1"/>
-    <w:compatSetting w:name="useWord2013TrackBottomHyphenation" w:uri="http://schemas.microsoft.com/office/word" w:val="1"/>
-  </w:compat>
-  <w:rsids>
-    <w:rsidRoot w:val="00E02142"/>
-    <w:rsid w:val="00040537"/>
-    <w:rsid w:val="00072EE8"/>
-    <w:rsid w:val="0008326A"/>
-    <w:rsid w:val="000D0751"/>
-    <w:rsid w:val="00143812"/>
-    <w:rsid w:val="001C0110"/>
-    <w:rsid w:val="00254B6C"/>
-    <w:rsid w:val="00270477"/>
-    <w:rsid w:val="00311007"/>
-    <w:rsid w:val="00406FB1"/>
-    <w:rsid w:val="00493E22"/>
-    <w:rsid w:val="004C3626"/>
-    <w:rsid w:val="004C5710"/>
-    <w:rsid w:val="005B4924"/>
-    <w:rsid w:val="006C6707"/>
-    <w:rsid w:val="00710DB0"/>
-    <w:rsid w:val="00794804"/>
-    <w:rsid w:val="007B09EB"/>
-    <w:rsid w:val="00857D53"/>
-    <w:rsid w:val="008A12DE"/>
-    <w:rsid w:val="008A3F44"/>
-    <w:rsid w:val="008E7C03"/>
-    <w:rsid w:val="009A2F03"/>
-    <w:rsid w:val="00AB23F8"/>
-    <w:rsid w:val="00B35464"/>
-    <w:rsid w:val="00B37E79"/>
-    <w:rsid w:val="00B5690F"/>
-    <w:rsid w:val="00B6734D"/>
-    <w:rsid w:val="00B80877"/>
-    <w:rsid w:val="00BA1918"/>
-    <w:rsid w:val="00C760D6"/>
-    <w:rsid w:val="00C842F7"/>
-    <w:rsid w:val="00CC47DF"/>
-    <w:rsid w:val="00D233F5"/>
-    <w:rsid w:val="00D47A41"/>
-    <w:rsid w:val="00DD517E"/>
-    <w:rsid w:val="00E02142"/>
-    <w:rsid w:val="00EC6CB5"/>
-    <w:rsid w:val="00FC61A7"/>
-  </w:rsids>
-  <m:mathPr>
-    <m:mathFont m:val="Cambria Math"/>
-    <m:brkBin m:val="before"/>
-    <m:brkBinSub m:val="--"/>
-    <m:smallFrac m:val="0"/>
-    <m:dispDef/>
-    <m:lMargin m:val="0"/>
-    <m:rMargin m:val="0"/>
-    <m:defJc m:val="centerGroup"/>
-    <m:wrapIndent m:val="1440"/>
-    <m:intLim m:val="subSup"/>
-    <m:naryLim m:val="undOvr"/>
-  </m:mathPr>
-  <w:themeFontLang w:val="en-US"/>
-  <w:clrSchemeMapping w:bg1="light1" w:t1="dark1" w:bg2="light2" w:t2="dark2" w:accent1="accent1" w:accent2="accent2" w:accent3="accent3" w:accent4="accent4" w:accent5="accent5" w:accent6="accent6" w:hyperlink="hyperlink" w:followedHyperlink="followedHyperlink"/>
-  <w:decimalSymbol w:val="."/>
-  <w:listSeparator w:val=","/>
-  <w15:chartTrackingRefBased/>
-</w:settings>
-</file>
-
-<file path=word/glossary/styles.xml><?xml version="1.0" encoding="utf-8"?>
-<w:styles xmlns:mc="http://schemas.openxmlformats.org/markup-compatibility/2006" xmlns:r="http://schemas.openxmlformats.org/officeDocument/2006/relationships" xmlns:w="http://schemas.openxmlformats.org/wordprocessingml/2006/main" xmlns:w14="http://schemas.microsoft.com/office/word/2010/wordml" xmlns:w15="http://schemas.microsoft.com/office/word/2012/wordml" xmlns:w16cex="http://schemas.microsoft.com/office/word/2018/wordml/cex" xmlns:w16cid="http://schemas.microsoft.com/office/word/2016/wordml/cid" xmlns:w16="http://schemas.microsoft.com/office/word/2018/wordml" xmlns:w16du="http://schemas.microsoft.com/office/word/2023/wordml/word16du" xmlns:w16sdtdh="http://schemas.microsoft.com/office/word/2020/wordml/sdtdatahash" xmlns:w16se="http://schemas.microsoft.com/office/word/2015/wordml/symex" mc:Ignorable="w14 w15 w16se w16cid w16 w16cex w16sdtdh w16du">
-  <w:docDefaults>
-    <w:rPrDefault>
-      <w:rPr>
-        <w:rFonts w:asciiTheme="minorHAnsi" w:eastAsiaTheme="minorEastAsia" w:hAnsiTheme="minorHAnsi" w:cstheme="minorBidi"/>
-        <w:sz w:val="22"/>
-        <w:szCs w:val="22"/>
-        <w:lang w:val="en-US" w:eastAsia="en-US" w:bidi="ar-SA"/>
-      </w:rPr>
-    </w:rPrDefault>
-    <w:pPrDefault>
-      <w:pPr>
-        <w:spacing w:after="160" w:line="259" w:lineRule="auto"/>
-      </w:pPr>
-    </w:pPrDefault>
-  </w:docDefaults>
-  <w:latentStyles w:defLockedState="0" w:defUIPriority="99" w:defSemiHidden="0" w:defUnhideWhenUsed="0" w:defQFormat="0" w:count="376">
-    <w:lsdException w:name="Normal" w:uiPriority="0" w:qFormat="1"/>
-    <w:lsdException w:name="heading 1" w:uiPriority="9" w:qFormat="1"/>
-    <w:lsdException w:name="heading 2" w:semiHidden="1" w:uiPriority="9" w:unhideWhenUsed="1" w:qFormat="1"/>
-    <w:lsdException w:name="heading 3" w:semiHidden="1" w:uiPriority="9" w:unhideWhenUsed="1" w:qFormat="1"/>
-    <w:lsdException w:name="heading 4" w:semiHidden="1" w:uiPriority="9" w:unhideWhenUsed="1" w:qFormat="1"/>
-    <w:lsdException w:name="heading 5" w:semiHidden="1" w:uiPriority="9" w:unhideWhenUsed="1" w:qFormat="1"/>
-    <w:lsdException w:name="heading 6" w:semiHidden="1" w:uiPriority="9" w:unhideWhenUsed="1" w:qFormat="1"/>
-    <w:lsdException w:name="heading 7" w:semiHidden="1" w:uiPriority="9" w:unhideWhenUsed="1" w:qFormat="1"/>
-    <w:lsdException w:name="heading 8" w:semiHidden="1" w:uiPriority="9" w:unhideWhenUsed="1" w:qFormat="1"/>
-    <w:lsdException w:name="heading 9" w:semiHidden="1" w:uiPriority="9" w:unhideWhenUsed="1" w:qFormat="1"/>
-    <w:lsdException w:name="index 1" w:semiHidden="1" w:unhideWhenUsed="1"/>
-    <w:lsdException w:name="index 2" w:semiHidden="1" w:unhideWhenUsed="1"/>
-    <w:lsdException w:name="index 3" w:semiHidden="1" w:unhideWhenUsed="1"/>
-    <w:lsdException w:name="index 4" w:semiHidden="1" w:unhideWhenUsed="1"/>
-    <w:lsdException w:name="index 5" w:semiHidden="1" w:unhideWhenUsed="1"/>
-    <w:lsdException w:name="index 6" w:semiHidden="1" w:unhideWhenUsed="1"/>
-    <w:lsdException w:name="index 7" w:semiHidden="1" w:unhideWhenUsed="1"/>
-    <w:lsdException w:name="index 8" w:semiHidden="1" w:unhideWhenUsed="1"/>
-    <w:lsdException w:name="index 9" w:semiHidden="1" w:unhideWhenUsed="1"/>
-    <w:lsdException w:name="toc 1" w:semiHidden="1" w:uiPriority="39" w:unhideWhenUsed="1"/>
-    <w:lsdException w:name="toc 2" w:semiHidden="1" w:uiPriority="39" w:unhideWhenUsed="1"/>
-    <w:lsdException w:name="toc 3" w:semiHidden="1" w:uiPriority="39" w:unhideWhenUsed="1"/>
-    <w:lsdException w:name="toc 4" w:semiHidden="1" w:uiPriority="39" w:unhideWhenUsed="1"/>
-    <w:lsdException w:name="toc 5" w:semiHidden="1" w:uiPriority="39" w:unhideWhenUsed="1"/>
-    <w:lsdException w:name="toc 6" w:semiHidden="1" w:uiPriority="39" w:unhideWhenUsed="1"/>
-    <w:lsdException w:name="toc 7" w:semiHidden="1" w:uiPriority="39" w:unhideWhenUsed="1"/>
-    <w:lsdException w:name="toc 8" w:semiHidden="1" w:uiPriority="39" w:unhideWhenUsed="1"/>
-    <w:lsdException w:name="toc 9" w:semiHidden="1" w:uiPriority="39" w:unhideWhenUsed="1"/>
-    <w:lsdException w:name="Normal Indent" w:semiHidden="1" w:unhideWhenUsed="1"/>
-    <w:lsdException w:name="footnote text" w:semiHidden="1" w:unhideWhenUsed="1"/>
-    <w:lsdException w:name="annotation text" w:semiHidden="1" w:unhideWhenUsed="1"/>
-    <w:lsdException w:name="header" w:semiHidden="1" w:unhideWhenUsed="1"/>
-    <w:lsdException w:name="footer" w:semiHidden="1" w:unhideWhenUsed="1"/>
-    <w:lsdException w:name="index heading" w:semiHidden="1" w:unhideWhenUsed="1"/>
-    <w:lsdException w:name="caption" w:semiHidden="1" w:uiPriority="35" w:unhideWhenUsed="1" w:qFormat="1"/>
-    <w:lsdException w:name="table of figures" w:semiHidden="1" w:unhideWhenUsed="1"/>
-    <w:lsdException w:name="envelope address" w:semiHidden="1" w:unhideWhenUsed="1"/>
-    <w:lsdException w:name="envelope return" w:semiHidden="1" w:unhideWhenUsed="1"/>
-    <w:lsdException w:name="footnote reference" w:semiHidden="1" w:unhideWhenUsed="1"/>
-    <w:lsdException w:name="annotation reference" w:semiHidden="1" w:unhideWhenUsed="1"/>
-    <w:lsdException w:name="line number" w:semiHidden="1" w:unhideWhenUsed="1"/>
-    <w:lsdException w:name="page number" w:semiHidden="1" w:unhideWhenUsed="1"/>
-    <w:lsdException w:name="endnote reference" w:semiHidden="1" w:unhideWhenUsed="1"/>
-    <w:lsdException w:name="endnote text" w:semiHidden="1" w:unhideWhenUsed="1"/>
-    <w:lsdException w:name="table of authorities" w:semiHidden="1" w:unhideWhenUsed="1"/>
-    <w:lsdException w:name="macro" w:semiHidden="1" w:unhideWhenUsed="1"/>
-    <w:lsdException w:name="toa heading" w:semiHidden="1" w:unhideWhenUsed="1"/>
-    <w:lsdException w:name="List" w:semiHidden="1" w:unhideWhenUsed="1"/>
-    <w:lsdException w:name="List Bullet" w:semiHidden="1" w:unhideWhenUsed="1"/>
-    <w:lsdException w:name="List Number" w:semiHidden="1" w:unhideWhenUsed="1"/>
-    <w:lsdException w:name="List 2" w:semiHidden="1" w:unhideWhenUsed="1"/>
-    <w:lsdException w:name="List 3" w:semiHidden="1" w:unhideWhenUsed="1"/>
-    <w:lsdException w:name="List 4" w:semiHidden="1" w:unhideWhenUsed="1"/>
-    <w:lsdException w:name="List 5" w:semiHidden="1" w:unhideWhenUsed="1"/>
-    <w:lsdException w:name="List Bullet 2" w:semiHidden="1" w:unhideWhenUsed="1"/>
-    <w:lsdException w:name="List Bullet 3" w:semiHidden="1" w:unhideWhenUsed="1"/>
-    <w:lsdException w:name="List Bullet 4" w:semiHidden="1" w:unhideWhenUsed="1"/>
-    <w:lsdException w:name="List Bullet 5" w:semiHidden="1" w:unhideWhenUsed="1"/>
-    <w:lsdException w:name="List Number 2" w:semiHidden="1" w:unhideWhenUsed="1"/>
-    <w:lsdException w:name="List Number 3" w:semiHidden="1" w:unhideWhenUsed="1"/>
-    <w:lsdException w:name="List Number 4" w:semiHidden="1" w:unhideWhenUsed="1"/>
-    <w:lsdException w:name="List Number 5" w:semiHidden="1" w:unhideWhenUsed="1"/>
-    <w:lsdException w:name="Title" w:uiPriority="10" w:qFormat="1"/>
-    <w:lsdException w:name="Closing" w:semiHidden="1" w:unhideWhenUsed="1"/>
-    <w:lsdException w:name="Signature" w:semiHidden="1" w:unhideWhenUsed="1"/>
-    <w:lsdException w:name="Default Paragraph Font" w:semiHidden="1" w:uiPriority="1" w:unhideWhenUsed="1"/>
-    <w:lsdException w:name="Body Text" w:semiHidden="1" w:unhideWhenUsed="1"/>
-    <w:lsdException w:name="Body Text Indent" w:semiHidden="1" w:unhideWhenUsed="1"/>
-    <w:lsdException w:name="List Continue" w:semiHidden="1" w:unhideWhenUsed="1"/>
-    <w:lsdException w:name="List Continue 2" w:semiHidden="1" w:unhideWhenUsed="1"/>
-    <w:lsdException w:name="List Continue 3" w:semiHidden="1" w:unhideWhenUsed="1"/>
-    <w:lsdException w:name="List Continue 4" w:semiHidden="1" w:unhideWhenUsed="1"/>
-    <w:lsdException w:name="List Continue 5" w:semiHidden="1" w:unhideWhenUsed="1"/>
-    <w:lsdException w:name="Message Header" w:semiHidden="1" w:unhideWhenUsed="1"/>
-    <w:lsdException w:name="Subtitle" w:uiPriority="11" w:qFormat="1"/>
-    <w:lsdException w:name="Salutation" w:semiHidden="1" w:unhideWhenUsed="1"/>
-    <w:lsdException w:name="Date" w:semiHidden="1" w:unhideWhenUsed="1"/>
-    <w:lsdException w:name="Body Text First Indent" w:semiHidden="1" w:unhideWhenUsed="1"/>
-    <w:lsdException w:name="Body Text First Indent 2" w:semiHidden="1" w:unhideWhenUsed="1"/>
-    <w:lsdException w:name="Note Heading" w:semiHidden="1" w:unhideWhenUsed="1"/>
-    <w:lsdException w:name="Body Text 2" w:semiHidden="1" w:unhideWhenUsed="1"/>
-    <w:lsdException w:name="Body Text 3" w:semiHidden="1" w:unhideWhenUsed="1"/>
-    <w:lsdException w:name="Body Text Indent 2" w:semiHidden="1" w:unhideWhenUsed="1"/>
-    <w:lsdException w:name="Body Text Indent 3" w:semiHidden="1" w:unhideWhenUsed="1"/>
-    <w:lsdException w:name="Block Text" w:semiHidden="1" w:unhideWhenUsed="1"/>
-    <w:lsdException w:name="Hyperlink" w:semiHidden="1" w:unhideWhenUsed="1"/>
-    <w:lsdException w:name="FollowedHyperlink" w:semiHidden="1" w:unhideWhenUsed="1"/>
-    <w:lsdException w:name="Strong" w:uiPriority="5" w:qFormat="1"/>
-    <w:lsdException w:name="Emphasis" w:uiPriority="20" w:qFormat="1"/>
-    <w:lsdException w:name="Document Map" w:semiHidden="1" w:unhideWhenUsed="1"/>
-    <w:lsdException w:name="Plain Text" w:semiHidden="1" w:unhideWhenUsed="1"/>
-    <w:lsdException w:name="E-mail Signature" w:semiHidden="1" w:unhideWhenUsed="1"/>
-    <w:lsdException w:name="HTML Top of Form" w:semiHidden="1" w:unhideWhenUsed="1"/>
-    <w:lsdException w:name="HTML Bottom of Form" w:semiHidden="1" w:unhideWhenUsed="1"/>
-    <w:lsdException w:name="Normal (Web)" w:semiHidden="1" w:unhideWhenUsed="1"/>
-    <w:lsdException w:name="HTML Acronym" w:semiHidden="1" w:unhideWhenUsed="1"/>
-    <w:lsdException w:name="HTML Address" w:semiHidden="1" w:unhideWhenUsed="1"/>
-    <w:lsdException w:name="HTML Cite" w:semiHidden="1" w:unhideWhenUsed="1"/>
-    <w:lsdException w:name="HTML Code" w:semiHidden="1" w:unhideWhenUsed="1"/>
-    <w:lsdException w:name="HTML Definition" w:semiHidden="1" w:unhideWhenUsed="1"/>
-    <w:lsdException w:name="HTML Keyboard" w:semiHidden="1" w:unhideWhenUsed="1"/>
-    <w:lsdException w:name="HTML Preformatted" w:semiHidden="1" w:unhideWhenUsed="1"/>
-    <w:lsdException w:name="HTML Sample" w:semiHidden="1" w:unhideWhenUsed="1"/>
-    <w:lsdException w:name="HTML Typewriter" w:semiHidden="1" w:unhideWhenUsed="1"/>
-    <w:lsdException w:name="HTML Variable" w:semiHidden="1" w:unhideWhenUsed="1"/>
-    <w:lsdException w:name="Normal Table" w:semiHidden="1" w:unhideWhenUsed="1"/>
-    <w:lsdException w:name="annotation subject" w:semiHidden="1" w:unhideWhenUsed="1"/>
-    <w:lsdException w:name="No List" w:semiHidden="1" w:unhideWhenUsed="1"/>
-    <w:lsdException w:name="Outline List 1" w:semiHidden="1" w:unhideWhenUsed="1"/>
-    <w:lsdException w:name="Outline List 2" w:semiHidden="1" w:unhideWhenUsed="1"/>
-    <w:lsdException w:name="Outline List 3" w:semiHidden="1" w:unhideWhenUsed="1"/>
-    <w:lsdException w:name="Table Simple 1" w:semiHidden="1" w:unhideWhenUsed="1"/>
-    <w:lsdException w:name="Table Simple 2" w:semiHidden="1" w:unhideWhenUsed="1"/>
-    <w:lsdException w:name="Table Simple 3" w:semiHidden="1" w:unhideWhenUsed="1"/>
-    <w:lsdException w:name="Table Classic 1" w:semiHidden="1" w:unhideWhenUsed="1"/>
-    <w:lsdException w:name="Table Classic 2" w:semiHidden="1" w:unhideWhenUsed="1"/>
-    <w:lsdException w:name="Table Classic 3" w:semiHidden="1" w:unhideWhenUsed="1"/>
-    <w:lsdException w:name="Table Classic 4" w:semiHidden="1" w:unhideWhenUsed="1"/>
-    <w:lsdException w:name="Table Colorful 1" w:semiHidden="1" w:unhideWhenUsed="1"/>
-    <w:lsdException w:name="Table Colorful 2" w:semiHidden="1" w:unhideWhenUsed="1"/>
-    <w:lsdException w:name="Table Colorful 3" w:semiHidden="1" w:unhideWhenUsed="1"/>
-    <w:lsdException w:name="Table Columns 1" w:semiHidden="1" w:unhideWhenUsed="1"/>
-    <w:lsdException w:name="Table Columns 2" w:semiHidden="1" w:unhideWhenUsed="1"/>
-    <w:lsdException w:name="Table Columns 3" w:semiHidden="1" w:unhideWhenUsed="1"/>
-    <w:lsdException w:name="Table Columns 4" w:semiHidden="1" w:unhideWhenUsed="1"/>
-    <w:lsdException w:name="Table Columns 5" w:semiHidden="1" w:unhideWhenUsed="1"/>
-    <w:lsdException w:name="Table Grid 1" w:semiHidden="1" w:unhideWhenUsed="1"/>
-    <w:lsdException w:name="Table Grid 2" w:semiHidden="1" w:unhideWhenUsed="1"/>
-    <w:lsdException w:name="Table Grid 3" w:semiHidden="1" w:unhideWhenUsed="1"/>
-    <w:lsdException w:name="Table Grid 4" w:semiHidden="1" w:unhideWhenUsed="1"/>
-    <w:lsdException w:name="Table Grid 5" w:semiHidden="1" w:unhideWhenUsed="1"/>
-    <w:lsdException w:name="Table Grid 6" w:semiHidden="1" w:unhideWhenUsed="1"/>
-    <w:lsdException w:name="Table Grid 7" w:semiHidden="1" w:unhideWhenUsed="1"/>
-    <w:lsdException w:name="Table Grid 8" w:semiHidden="1" w:unhideWhenUsed="1"/>
-    <w:lsdException w:name="Table List 1" w:semiHidden="1" w:unhideWhenUsed="1"/>
-    <w:lsdException w:name="Table List 2" w:semiHidden="1" w:unhideWhenUsed="1"/>
-    <w:lsdException w:name="Table List 3" w:semiHidden="1" w:unhideWhenUsed="1"/>
-    <w:lsdException w:name="Table List 4" w:semiHidden="1" w:unhideWhenUsed="1"/>
-    <w:lsdException w:name="Table List 5" w:semiHidden="1" w:unhideWhenUsed="1"/>
-    <w:lsdException w:name="Table List 6" w:semiHidden="1" w:unhideWhenUsed="1"/>
-    <w:lsdException w:name="Table List 7" w:semiHidden="1" w:unhideWhenUsed="1"/>
-    <w:lsdException w:name="Table List 8" w:semiHidden="1" w:unhideWhenUsed="1"/>
-    <w:lsdException w:name="Table 3D effects 1" w:semiHidden="1" w:unhideWhenUsed="1"/>
-    <w:lsdException w:name="Table 3D effects 2" w:semiHidden="1" w:unhideWhenUsed="1"/>
-    <w:lsdException w:name="Table 3D effects 3" w:semiHidden="1" w:unhideWhenUsed="1"/>
-    <w:lsdException w:name="Table Contemporary" w:semiHidden="1" w:unhideWhenUsed="1"/>
-    <w:lsdException w:name="Table Elegant" w:semiHidden="1" w:unhideWhenUsed="1"/>
-    <w:lsdException w:name="Table Professional" w:semiHidden="1" w:unhideWhenUsed="1"/>
-    <w:lsdException w:name="Table Subtle 1" w:semiHidden="1" w:unhideWhenUsed="1"/>
-    <w:lsdException w:name="Table Subtle 2" w:semiHidden="1" w:unhideWhenUsed="1"/>
-    <w:lsdException w:name="Table Web 1" w:semiHidden="1" w:unhideWhenUsed="1"/>
-    <w:lsdException w:name="Table Web 2" w:semiHidden="1" w:unhideWhenUsed="1"/>
-    <w:lsdException w:name="Table Web 3" w:semiHidden="1" w:unhideWhenUsed="1"/>
-    <w:lsdException w:name="Balloon Text" w:semiHidden="1" w:unhideWhenUsed="1"/>
-    <w:lsdException w:name="Table Grid" w:uiPriority="39"/>
-    <w:lsdException w:name="Table Theme" w:semiHidden="1" w:unhideWhenUsed="1"/>
-    <w:lsdException w:name="Placeholder Text" w:semiHidden="1"/>
-    <w:lsdException w:name="No Spacing" w:uiPriority="1" w:qFormat="1"/>
-    <w:lsdException w:name="Light Shading" w:uiPriority="60"/>
-    <w:lsdException w:name="Light List" w:uiPriority="61"/>
-    <w:lsdException w:name="Light Grid" w:uiPriority="62"/>
-    <w:lsdException w:name="Medium Shading 1" w:uiPriority="63"/>
-    <w:lsdException w:name="Medium Shading 2" w:uiPriority="64"/>
-    <w:lsdException w:name="Medium List 1" w:uiPriority="65"/>
-    <w:lsdException w:name="Medium List 2" w:uiPriority="66"/>
-    <w:lsdException w:name="Medium Grid 1" w:uiPriority="67"/>
-    <w:lsdException w:name="Medium Grid 2" w:uiPriority="68"/>
-    <w:lsdException w:name="Medium Grid 3" w:uiPriority="69"/>
-    <w:lsdException w:name="Dark List" w:uiPriority="70"/>
-    <w:lsdException w:name="Colorful Shading" w:uiPriority="71"/>
-    <w:lsdException w:name="Colorful List" w:uiPriority="72"/>
-    <w:lsdException w:name="Colorful Grid" w:uiPriority="73"/>
-    <w:lsdException w:name="Light Shading Accent 1" w:uiPriority="60"/>
-    <w:lsdException w:name="Light List Accent 1" w:uiPriority="61"/>
-    <w:lsdException w:name="Light Grid Accent 1" w:uiPriority="62"/>
-    <w:lsdException w:name="Medium Shading 1 Accent 1" w:uiPriority="63"/>
-    <w:lsdException w:name="Medium Shading 2 Accent 1" w:uiPriority="64"/>
-    <w:lsdException w:name="Medium List 1 Accent 1" w:uiPriority="65"/>
-    <w:lsdException w:name="Revision" w:semiHidden="1"/>
-    <w:lsdException w:name="List Paragraph" w:uiPriority="34" w:qFormat="1"/>
-    <w:lsdException w:name="Quote" w:uiPriority="29" w:qFormat="1"/>
-    <w:lsdException w:name="Intense Quote" w:uiPriority="30" w:qFormat="1"/>
-    <w:lsdException w:name="Medium List 2 Accent 1" w:uiPriority="66"/>
-    <w:lsdException w:name="Medium Grid 1 Accent 1" w:uiPriority="67"/>
-    <w:lsdException w:name="Medium Grid 2 Accent 1" w:uiPriority="68"/>
-    <w:lsdException w:name="Medium Grid 3 Accent 1" w:uiPriority="69"/>
-    <w:lsdException w:name="Dark List Accent 1" w:uiPriority="70"/>
-    <w:lsdException w:name="Colorful Shading Accent 1" w:uiPriority="71"/>
-    <w:lsdException w:name="Colorful List Accent 1" w:uiPriority="72"/>
-    <w:lsdException w:name="Colorful Grid Accent 1" w:uiPriority="73"/>
-    <w:lsdException w:name="Light Shading Accent 2" w:uiPriority="60"/>
-    <w:lsdException w:name="Light List Accent 2" w:uiPriority="61"/>
-    <w:lsdException w:name="Light Grid Accent 2" w:uiPriority="62"/>
-    <w:lsdException w:name="Medium Shading 1 Accent 2" w:uiPriority="63"/>
-    <w:lsdException w:name="Medium Shading 2 Accent 2" w:uiPriority="64"/>
-    <w:lsdException w:name="Medium List 1 Accent 2" w:uiPriority="65"/>
-    <w:lsdException w:name="Medium List 2 Accent 2" w:uiPriority="66"/>
-    <w:lsdException w:name="Medium Grid 1 Accent 2" w:uiPriority="67"/>
-    <w:lsdException w:name="Medium Grid 2 Accent 2" w:uiPriority="68"/>
-    <w:lsdException w:name="Medium Grid 3 Accent 2" w:uiPriority="69"/>
-    <w:lsdException w:name="Dark List Accent 2" w:uiPriority="70"/>
-    <w:lsdException w:name="Colorful Shading Accent 2" w:uiPriority="71"/>
-    <w:lsdException w:name="Colorful List Accent 2" w:uiPriority="72"/>
-    <w:lsdException w:name="Colorful Grid Accent 2" w:uiPriority="73"/>
-    <w:lsdException w:name="Light Shading Accent 3" w:uiPriority="60"/>
-    <w:lsdException w:name="Light List Accent 3" w:uiPriority="61"/>
-    <w:lsdException w:name="Light Grid Accent 3" w:uiPriority="62"/>
-    <w:lsdException w:name="Medium Shading 1 Accent 3" w:uiPriority="63"/>
-    <w:lsdException w:name="Medium Shading 2 Accent 3" w:uiPriority="64"/>
-    <w:lsdException w:name="Medium List 1 Accent 3" w:uiPriority="65"/>
-    <w:lsdException w:name="Medium List 2 Accent 3" w:uiPriority="66"/>
-    <w:lsdException w:name="Medium Grid 1 Accent 3" w:uiPriority="67"/>
-    <w:lsdException w:name="Medium Grid 2 Accent 3" w:uiPriority="68"/>
-    <w:lsdException w:name="Medium Grid 3 Accent 3" w:uiPriority="69"/>
-    <w:lsdException w:name="Dark List Accent 3" w:uiPriority="70"/>
-    <w:lsdException w:name="Colorful Shading Accent 3" w:uiPriority="71"/>
-    <w:lsdException w:name="Colorful List Accent 3" w:uiPriority="72"/>
-    <w:lsdException w:name="Colorful Grid Accent 3" w:uiPriority="73"/>
-    <w:lsdException w:name="Light Shading Accent 4" w:uiPriority="60"/>
-    <w:lsdException w:name="Light List Accent 4" w:uiPriority="61"/>
-    <w:lsdException w:name="Light Grid Accent 4" w:uiPriority="62"/>
-    <w:lsdException w:name="Medium Shading 1 Accent 4" w:uiPriority="63"/>
-    <w:lsdException w:name="Medium Shading 2 Accent 4" w:uiPriority="64"/>
-    <w:lsdException w:name="Medium List 1 Accent 4" w:uiPriority="65"/>
-    <w:lsdException w:name="Medium List 2 Accent 4" w:uiPriority="66"/>
-    <w:lsdException w:name="Medium Grid 1 Accent 4" w:uiPriority="67"/>
-    <w:lsdException w:name="Medium Grid 2 Accent 4" w:uiPriority="68"/>
-    <w:lsdException w:name="Medium Grid 3 Accent 4" w:uiPriority="69"/>
-    <w:lsdException w:name="Dark List Accent 4" w:uiPriority="70"/>
-    <w:lsdException w:name="Colorful Shading Accent 4" w:uiPriority="71"/>
-    <w:lsdException w:name="Colorful List Accent 4" w:uiPriority="72"/>
-    <w:lsdException w:name="Colorful Grid Accent 4" w:uiPriority="73"/>
-    <w:lsdException w:name="Light Shading Accent 5" w:uiPriority="60"/>
-    <w:lsdException w:name="Light List Accent 5" w:uiPriority="61"/>
-    <w:lsdException w:name="Light Grid Accent 5" w:uiPriority="62"/>
-    <w:lsdException w:name="Medium Shading 1 Accent 5" w:uiPriority="63"/>
-    <w:lsdException w:name="Medium Shading 2 Accent 5" w:uiPriority="64"/>
-    <w:lsdException w:name="Medium List 1 Accent 5" w:uiPriority="65"/>
-    <w:lsdException w:name="Medium List 2 Accent 5" w:uiPriority="66"/>
-    <w:lsdException w:name="Medium Grid 1 Accent 5" w:uiPriority="67"/>
-    <w:lsdException w:name="Medium Grid 2 Accent 5" w:uiPriority="68"/>
-    <w:lsdException w:name="Medium Grid 3 Accent 5" w:uiPriority="69"/>
-    <w:lsdException w:name="Dark List Accent 5" w:uiPriority="70"/>
-    <w:lsdException w:name="Colorful Shading Accent 5" w:uiPriority="71"/>
-    <w:lsdException w:name="Colorful List Accent 5" w:uiPriority="72"/>
-    <w:lsdException w:name="Colorful Grid Accent 5" w:uiPriority="73"/>
-    <w:lsdException w:name="Light Shading Accent 6" w:uiPriority="60"/>
-    <w:lsdException w:name="Light List Accent 6" w:uiPriority="61"/>
-    <w:lsdException w:name="Light Grid Accent 6" w:uiPriority="62"/>
-    <w:lsdException w:name="Medium Shading 1 Accent 6" w:uiPriority="63"/>
-    <w:lsdException w:name="Medium Shading 2 Accent 6" w:uiPriority="64"/>
-    <w:lsdException w:name="Medium List 1 Accent 6" w:uiPriority="65"/>
-    <w:lsdException w:name="Medium List 2 Accent 6" w:uiPriority="66"/>
-    <w:lsdException w:name="Medium Grid 1 Accent 6" w:uiPriority="67"/>
-    <w:lsdException w:name="Medium Grid 2 Accent 6" w:uiPriority="68"/>
-    <w:lsdException w:name="Medium Grid 3 Accent 6" w:uiPriority="69"/>
-    <w:lsdException w:name="Dark List Accent 6" w:uiPriority="70"/>
-    <w:lsdException w:name="Colorful Shading Accent 6" w:uiPriority="71"/>
-    <w:lsdException w:name="Colorful List Accent 6" w:uiPriority="72"/>
-    <w:lsdException w:name="Colorful Grid Accent 6" w:uiPriority="73"/>
-    <w:lsdException w:name="Subtle Emphasis" w:uiPriority="19" w:qFormat="1"/>
-    <w:lsdException w:name="Intense Emphasis" w:uiPriority="21" w:qFormat="1"/>
-    <w:lsdException w:name="Subtle Reference" w:uiPriority="31" w:qFormat="1"/>
-    <w:lsdException w:name="Intense Reference" w:uiPriority="32" w:qFormat="1"/>
-    <w:lsdException w:name="Book Title" w:uiPriority="33" w:qFormat="1"/>
-    <w:lsdException w:name="Bibliography" w:semiHidden="1" w:uiPriority="37" w:unhideWhenUsed="1"/>
-    <w:lsdException w:name="TOC Heading" w:semiHidden="1" w:uiPriority="39" w:unhideWhenUsed="1" w:qFormat="1"/>
-    <w:lsdException w:name="Plain Table 1" w:uiPriority="41"/>
-    <w:lsdException w:name="Plain Table 2" w:uiPriority="42"/>
-    <w:lsdException w:name="Plain Table 3" w:uiPriority="43"/>
-    <w:lsdException w:name="Plain Table 4" w:uiPriority="44"/>
-    <w:lsdException w:name="Plain Table 5" w:uiPriority="45"/>
-    <w:lsdException w:name="Grid Table Light" w:uiPriority="40"/>
-    <w:lsdException w:name="Grid Table 1 Light" w:uiPriority="46"/>
-    <w:lsdException w:name="Grid Table 2" w:uiPriority="47"/>
-    <w:lsdException w:name="Grid Table 3" w:uiPriority="48"/>
-    <w:lsdException w:name="Grid Table 4" w:uiPriority="49"/>
-    <w:lsdException w:name="Grid Table 5 Dark" w:uiPriority="50"/>
-    <w:lsdException w:name="Grid Table 6 Colorful" w:uiPriority="51"/>
-    <w:lsdException w:name="Grid Table 7 Colorful" w:uiPriority="52"/>
-    <w:lsdException w:name="Grid Table 1 Light Accent 1" w:uiPriority="46"/>
-    <w:lsdException w:name="Grid Table 2 Accent 1" w:uiPriority="47"/>
-    <w:lsdException w:name="Grid Table 3 Accent 1" w:uiPriority="48"/>
-    <w:lsdException w:name="Grid Table 4 Accent 1" w:uiPriority="49"/>
-    <w:lsdException w:name="Grid Table 5 Dark Accent 1" w:uiPriority="50"/>
-    <w:lsdException w:name="Grid Table 6 Colorful Accent 1" w:uiPriority="51"/>
-    <w:lsdException w:name="Grid Table 7 Colorful Accent 1" w:uiPriority="52"/>
-    <w:lsdException w:name="Grid Table 1 Light Accent 2" w:uiPriority="46"/>
-    <w:lsdException w:name="Grid Table 2 Accent 2" w:uiPriority="47"/>
-    <w:lsdException w:name="Grid Table 3 Accent 2" w:uiPriority="48"/>
-    <w:lsdException w:name="Grid Table 4 Accent 2" w:uiPriority="49"/>
-    <w:lsdException w:name="Grid Table 5 Dark Accent 2" w:uiPriority="50"/>
-    <w:lsdException w:name="Grid Table 6 Colorful Accent 2" w:uiPriority="51"/>
-    <w:lsdException w:name="Grid Table 7 Colorful Accent 2" w:uiPriority="52"/>
-    <w:lsdException w:name="Grid Table 1 Light Accent 3" w:uiPriority="46"/>
-    <w:lsdException w:name="Grid Table 2 Accent 3" w:uiPriority="47"/>
-    <w:lsdException w:name="Grid Table 3 Accent 3" w:uiPriority="48"/>
-    <w:lsdException w:name="Grid Table 4 Accent 3" w:uiPriority="49"/>
-    <w:lsdException w:name="Grid Table 5 Dark Accent 3" w:uiPriority="50"/>
-    <w:lsdException w:name="Grid Table 6 Colorful Accent 3" w:uiPriority="51"/>
-    <w:lsdException w:name="Grid Table 7 Colorful Accent 3" w:uiPriority="52"/>
-    <w:lsdException w:name="Grid Table 1 Light Accent 4" w:uiPriority="46"/>
-    <w:lsdException w:name="Grid Table 2 Accent 4" w:uiPriority="47"/>
-    <w:lsdException w:name="Grid Table 3 Accent 4" w:uiPriority="48"/>
-    <w:lsdException w:name="Grid Table 4 Accent 4" w:uiPriority="49"/>
-    <w:lsdException w:name="Grid Table 5 Dark Accent 4" w:uiPriority="50"/>
-    <w:lsdException w:name="Grid Table 6 Colorful Accent 4" w:uiPriority="51"/>
-    <w:lsdException w:name="Grid Table 7 Colorful Accent 4" w:uiPriority="52"/>
-    <w:lsdException w:name="Grid Table 1 Light Accent 5" w:uiPriority="46"/>
-    <w:lsdException w:name="Grid Table 2 Accent 5" w:uiPriority="47"/>
-    <w:lsdException w:name="Grid Table 3 Accent 5" w:uiPriority="48"/>
-    <w:lsdException w:name="Grid Table 4 Accent 5" w:uiPriority="49"/>
-    <w:lsdException w:name="Grid Table 5 Dark Accent 5" w:uiPriority="50"/>
-    <w:lsdException w:name="Grid Table 6 Colorful Accent 5" w:uiPriority="51"/>
-    <w:lsdException w:name="Grid Table 7 Colorful Accent 5" w:uiPriority="52"/>
-    <w:lsdException w:name="Grid Table 1 Light Accent 6" w:uiPriority="46"/>
-    <w:lsdException w:name="Grid Table 2 Accent 6" w:uiPriority="47"/>
-    <w:lsdException w:name="Grid Table 3 Accent 6" w:uiPriority="48"/>
-    <w:lsdException w:name="Grid Table 4 Accent 6" w:uiPriority="49"/>
-    <w:lsdException w:name="Grid Table 5 Dark Accent 6" w:uiPriority="50"/>
-    <w:lsdException w:name="Grid Table 6 Colorful Accent 6" w:uiPriority="51"/>
-    <w:lsdException w:name="Grid Table 7 Colorful Accent 6" w:uiPriority="52"/>
-    <w:lsdException w:name="List Table 1 Light" w:uiPriority="46"/>
-    <w:lsdException w:name="List Table 2" w:uiPriority="47"/>
-    <w:lsdException w:name="List Table 3" w:uiPriority="48"/>
-    <w:lsdException w:name="List Table 4" w:uiPriority="49"/>
-    <w:lsdException w:name="List Table 5 Dark" w:uiPriority="50"/>
-    <w:lsdException w:name="List Table 6 Colorful" w:uiPriority="51"/>
-    <w:lsdException w:name="List Table 7 Colorful" w:uiPriority="52"/>
-    <w:lsdException w:name="List Table 1 Light Accent 1" w:uiPriority="46"/>
-    <w:lsdException w:name="List Table 2 Accent 1" w:uiPriority="47"/>
-    <w:lsdException w:name="List Table 3 Accent 1" w:uiPriority="48"/>
-    <w:lsdException w:name="List Table 4 Accent 1" w:uiPriority="49"/>
-    <w:lsdException w:name="List Table 5 Dark Accent 1" w:uiPriority="50"/>
-    <w:lsdException w:name="List Table 6 Colorful Accent 1" w:uiPriority="51"/>
-    <w:lsdException w:name="List Table 7 Colorful Accent 1" w:uiPriority="52"/>
-    <w:lsdException w:name="List Table 1 Light Accent 2" w:uiPriority="46"/>
-    <w:lsdException w:name="List Table 2 Accent 2" w:uiPriority="47"/>
-    <w:lsdException w:name="List Table 3 Accent 2" w:uiPriority="48"/>
-    <w:lsdException w:name="List Table 4 Accent 2" w:uiPriority="49"/>
-    <w:lsdException w:name="List Table 5 Dark Accent 2" w:uiPriority="50"/>
-    <w:lsdException w:name="List Table 6 Colorful Accent 2" w:uiPriority="51"/>
-    <w:lsdException w:name="List Table 7 Colorful Accent 2" w:uiPriority="52"/>
-    <w:lsdException w:name="List Table 1 Light Accent 3" w:uiPriority="46"/>
-    <w:lsdException w:name="List Table 2 Accent 3" w:uiPriority="47"/>
-    <w:lsdException w:name="List Table 3 Accent 3" w:uiPriority="48"/>
-    <w:lsdException w:name="List Table 4 Accent 3" w:uiPriority="49"/>
-    <w:lsdException w:name="List Table 5 Dark Accent 3" w:uiPriority="50"/>
-    <w:lsdException w:name="List Table 6 Colorful Accent 3" w:uiPriority="51"/>
-    <w:lsdException w:name="List Table 7 Colorful Accent 3" w:uiPriority="52"/>
-    <w:lsdException w:name="List Table 1 Light Accent 4" w:uiPriority="46"/>
-    <w:lsdException w:name="List Table 2 Accent 4" w:uiPriority="47"/>
-    <w:lsdException w:name="List Table 3 Accent 4" w:uiPriority="48"/>
-    <w:lsdException w:name="List Table 4 Accent 4" w:uiPriority="49"/>
-    <w:lsdException w:name="List Table 5 Dark Accent 4" w:uiPriority="50"/>
-    <w:lsdException w:name="List Table 6 Colorful Accent 4" w:uiPriority="51"/>
-    <w:lsdException w:name="List Table 7 Colorful Accent 4" w:uiPriority="52"/>
-    <w:lsdException w:name="List Table 1 Light Accent 5" w:uiPriority="46"/>
-    <w:lsdException w:name="List Table 2 Accent 5" w:uiPriority="47"/>
-    <w:lsdException w:name="List Table 3 Accent 5" w:uiPriority="48"/>
-    <w:lsdException w:name="List Table 4 Accent 5" w:uiPriority="49"/>
-    <w:lsdException w:name="List Table 5 Dark Accent 5" w:uiPriority="50"/>
-    <w:lsdException w:name="List Table 6 Colorful Accent 5" w:uiPriority="51"/>
-    <w:lsdException w:name="List Table 7 Colorful Accent 5" w:uiPriority="52"/>
-    <w:lsdException w:name="List Table 1 Light Accent 6" w:uiPriority="46"/>
-    <w:lsdException w:name="List Table 2 Accent 6" w:uiPriority="47"/>
-    <w:lsdException w:name="List Table 3 Accent 6" w:uiPriority="48"/>
-    <w:lsdException w:name="List Table 4 Accent 6" w:uiPriority="49"/>
-    <w:lsdException w:name="List Table 5 Dark Accent 6" w:uiPriority="50"/>
-    <w:lsdException w:name="List Table 6 Colorful Accent 6" w:uiPriority="51"/>
-    <w:lsdException w:name="List Table 7 Colorful Accent 6" w:uiPriority="52"/>
-    <w:lsdException w:name="Mention" w:semiHidden="1" w:unhideWhenUsed="1"/>
-    <w:lsdException w:name="Smart Hyperlink" w:semiHidden="1" w:unhideWhenUsed="1"/>
-    <w:lsdException w:name="Hashtag" w:semiHidden="1" w:unhideWhenUsed="1"/>
-    <w:lsdException w:name="Unresolved Mention" w:semiHidden="1" w:unhideWhenUsed="1"/>
-    <w:lsdException w:name="Smart Link" w:semiHidden="1" w:unhideWhenUsed="1"/>
-  </w:latentStyles>
-  <w:style w:type="paragraph" w:default="1" w:styleId="Normal">
-    <w:name w:val="Normal"/>
-    <w:qFormat/>
-  </w:style>
-  <w:style w:type="character" w:default="1" w:styleId="DefaultParagraphFont">
-    <w:name w:val="Default Paragraph Font"/>
-    <w:uiPriority w:val="1"/>
-    <w:semiHidden/>
-    <w:unhideWhenUsed/>
-  </w:style>
-  <w:style w:type="table" w:default="1" w:styleId="TableNormal">
-    <w:name w:val="Normal Table"/>
-    <w:uiPriority w:val="99"/>
-    <w:semiHidden/>
-    <w:unhideWhenUsed/>
-    <w:tblPr>
-      <w:tblInd w:w="0" w:type="dxa"/>
-      <w:tblCellMar>
-        <w:top w:w="0" w:type="dxa"/>
-        <w:left w:w="108" w:type="dxa"/>
-        <w:bottom w:w="0" w:type="dxa"/>
-        <w:right w:w="108" w:type="dxa"/>
-      </w:tblCellMar>
-    </w:tblPr>
-  </w:style>
-  <w:style w:type="numbering" w:default="1" w:styleId="NoList">
-    <w:name w:val="No List"/>
-    <w:uiPriority w:val="99"/>
-    <w:semiHidden/>
-    <w:unhideWhenUsed/>
-  </w:style>
-  <w:style w:type="character" w:styleId="Strong">
-    <w:name w:val="Strong"/>
-    <w:basedOn w:val="DefaultParagraphFont"/>
-    <w:uiPriority w:val="5"/>
-    <w:qFormat/>
-    <w:rsid w:val="00794804"/>
-    <w:rPr>
-      <w:b/>
-      <w:bCs/>
-    </w:rPr>
-  </w:style>
-  <w:style w:type="character" w:styleId="PlaceholderText">
-    <w:name w:val="Placeholder Text"/>
-    <w:basedOn w:val="DefaultParagraphFont"/>
-    <w:uiPriority w:val="99"/>
-    <w:semiHidden/>
-    <w:rsid w:val="00857D53"/>
-    <w:rPr>
-      <w:color w:val="808080"/>
-    </w:rPr>
-  </w:style>
-  <w:style w:type="paragraph" w:customStyle="1" w:styleId="039893998C8B42F19D12CA046F50DC0F">
-    <w:name w:val="039893998C8B42F19D12CA046F50DC0F"/>
-    <w:rsid w:val="00D233F5"/>
-    <w:pPr>
-      <w:spacing w:line="278" w:lineRule="auto"/>
-    </w:pPr>
-    <w:rPr>
-      <w:kern w:val="2"/>
-      <w:sz w:val="24"/>
-      <w:szCs w:val="24"/>
-      <w14:ligatures w14:val="standardContextual"/>
-    </w:rPr>
-  </w:style>
-</w:styles>
-</file>
-
-<file path=word/glossary/webSettings.xml><?xml version="1.0" encoding="utf-8"?>
-<w:webSettings xmlns:mc="http://schemas.openxmlformats.org/markup-compatibility/2006" xmlns:r="http://schemas.openxmlformats.org/officeDocument/2006/relationships" xmlns:w="http://schemas.openxmlformats.org/wordprocessingml/2006/main" xmlns:w14="http://schemas.microsoft.com/office/word/2010/wordml" xmlns:w15="http://schemas.microsoft.com/office/word/2012/wordml" xmlns:w16cex="http://schemas.microsoft.com/office/word/2018/wordml/cex" xmlns:w16cid="http://schemas.microsoft.com/office/word/2016/wordml/cid" xmlns:w16="http://schemas.microsoft.com/office/word/2018/wordml" xmlns:w16du="http://schemas.microsoft.com/office/word/2023/wordml/word16du" xmlns:w16sdtdh="http://schemas.microsoft.com/office/word/2020/wordml/sdtdatahash" xmlns:w16se="http://schemas.microsoft.com/office/word/2015/wordml/symex" mc:Ignorable="w14 w15 w16se w16cid w16 w16cex w16sdtdh w16du">
-  <w:optimizeForBrowser/>
-  <w:allowPNG/>
-</w:webSettings>
 </file>
 
 <file path=word/theme/theme1.xml><?xml version="1.0" encoding="utf-8"?>

</xml_diff>

<commit_message>
I guess I didn't add this.
</commit_message>
<xml_diff>
--- a/cover_letter.docx
+++ b/cover_letter.docx
@@ -3,273 +3,359 @@
 <w:document xmlns:wpc="http://schemas.microsoft.com/office/word/2010/wordprocessingCanvas" xmlns:cx="http://schemas.microsoft.com/office/drawing/2014/chartex" xmlns:cx1="http://schemas.microsoft.com/office/drawing/2015/9/8/chartex" xmlns:cx2="http://schemas.microsoft.com/office/drawing/2015/10/21/chartex" xmlns:cx3="http://schemas.microsoft.com/office/drawing/2016/5/9/chartex" xmlns:cx4="http://schemas.microsoft.com/office/drawing/2016/5/10/chartex" xmlns:cx5="http://schemas.microsoft.com/office/drawing/2016/5/11/chartex" xmlns:cx6="http://schemas.microsoft.com/office/drawing/2016/5/12/chartex" xmlns:cx7="http://schemas.microsoft.com/office/drawing/2016/5/13/chartex" xmlns:cx8="http://schemas.microsoft.com/office/drawing/2016/5/14/chartex" xmlns:mc="http://schemas.openxmlformats.org/markup-compatibility/2006" xmlns:aink="http://schemas.microsoft.com/office/drawing/2016/ink" xmlns:am3d="http://schemas.microsoft.com/office/drawing/2017/model3d" xmlns:o="urn:schemas-microsoft-com:office:office" xmlns:oel="http://schemas.microsoft.com/office/2019/extlst" xmlns:r="http://schemas.openxmlformats.org/officeDocument/2006/relationships" xmlns:m="http://schemas.openxmlformats.org/officeDocument/2006/math" xmlns:v="urn:schemas-microsoft-com:vml" xmlns:wp14="http://schemas.microsoft.com/office/word/2010/wordprocessingDrawing" xmlns:wp="http://schemas.openxmlformats.org/drawingml/2006/wordprocessingDrawing" xmlns:w10="urn:schemas-microsoft-com:office:word" xmlns:w="http://schemas.openxmlformats.org/wordprocessingml/2006/main" xmlns:w14="http://schemas.microsoft.com/office/word/2010/wordml" xmlns:w15="http://schemas.microsoft.com/office/word/2012/wordml" xmlns:w16cex="http://schemas.microsoft.com/office/word/2018/wordml/cex" xmlns:w16cid="http://schemas.microsoft.com/office/word/2016/wordml/cid" xmlns:w16="http://schemas.microsoft.com/office/word/2018/wordml" xmlns:w16du="http://schemas.microsoft.com/office/word/2023/wordml/word16du" xmlns:w16sdtdh="http://schemas.microsoft.com/office/word/2020/wordml/sdtdatahash" xmlns:w16se="http://schemas.microsoft.com/office/word/2015/wordml/symex" xmlns:wpg="http://schemas.microsoft.com/office/word/2010/wordprocessingGroup" xmlns:wpi="http://schemas.microsoft.com/office/word/2010/wordprocessingInk" xmlns:wne="http://schemas.microsoft.com/office/word/2006/wordml" xmlns:wps="http://schemas.microsoft.com/office/word/2010/wordprocessingShape" mc:Ignorable="w14 w15 w16se w16cid w16 w16cex w16sdtdh w16du wp14">
   <w:background w:color="1C1C1C"/>
   <w:body>
+    <w:tbl>
+      <w:tblPr>
+        <w:tblW w:w="5000" w:type="pct"/>
+        <w:tblInd w:w="-90" w:type="dxa"/>
+        <w:tblLayout w:type="fixed"/>
+        <w:tblCellMar>
+          <w:left w:w="0" w:type="dxa"/>
+          <w:right w:w="0" w:type="dxa"/>
+        </w:tblCellMar>
+        <w:tblLook w:val="0600" w:firstRow="0" w:lastRow="0" w:firstColumn="0" w:lastColumn="0" w:noHBand="1" w:noVBand="1"/>
+      </w:tblPr>
+      <w:tblGrid>
+        <w:gridCol w:w="10081"/>
+        <w:gridCol w:w="719"/>
+      </w:tblGrid>
+      <w:tr>
+        <w:trPr>
+          <w:gridAfter w:val="1"/>
+          <w:wAfter w:w="719" w:type="dxa"/>
+          <w:trHeight w:val="1800"/>
+        </w:trPr>
+        <w:tc>
+          <w:tcPr>
+            <w:tcW w:w="10081" w:type="dxa"/>
+            <w:tcBorders>
+              <w:bottom w:val="single" w:sz="4" w:space="0" w:color="00FFCC"/>
+            </w:tcBorders>
+          </w:tcPr>
+          <w:p>
+            <w:pPr>
+              <w:pStyle w:val="Title"/>
+              <w:rPr>
+                <w:rFonts w:ascii="Source Code Pro Black" w:hAnsi="Source Code Pro Black"/>
+                <w:color w:val="00FFCC"/>
+                <w:szCs w:val="96"/>
+                <w:lang w:val="de-DE"/>
+              </w:rPr>
+            </w:pPr>
+            <w:r>
+              <w:rPr>
+                <w:rFonts w:ascii="Source Code Pro Black" w:hAnsi="Source Code Pro Black"/>
+                <w:color w:val="00FFCC"/>
+              </w:rPr>
+              <w:t>Bradan Schwanke</w:t>
+            </w:r>
+          </w:p>
+          <w:p>
+            <w:pPr>
+              <w:pStyle w:val="Subtitle"/>
+              <w:rPr>
+                <w:rFonts w:ascii="Source Code Pro Black" w:hAnsi="Source Code Pro Black"/>
+                <w:color w:val="6DFFE3"/>
+                <w:sz w:val="24"/>
+                <w:lang w:val="it-IT"/>
+              </w:rPr>
+            </w:pPr>
+            <w:r>
+              <w:rPr>
+                <w:rFonts w:ascii="Source Code Pro Black" w:hAnsi="Source Code Pro Black"/>
+                <w:color w:val="6DFFE3"/>
+                <w:sz w:val="24"/>
+              </w:rPr>
+              <w:t>Full Stack Mobile Engineer</w:t>
+            </w:r>
+          </w:p>
+        </w:tc>
+      </w:tr>
+      <w:tr>
+        <w:trPr>
+          <w:trHeight w:val="1881"/>
+        </w:trPr>
+        <w:tc>
+          <w:tcPr>
+            <w:tcW w:w="10800" w:type="dxa"/>
+            <w:gridSpan w:val="2"/>
+            <w:tcBorders>
+              <w:top w:val="single" w:sz="4" w:space="0" w:color="00FFCC"/>
+            </w:tcBorders>
+          </w:tcPr>
+          <w:p>
+            <w:pPr>
+              <w:pStyle w:val="Heading1"/>
+              <w:spacing w:before="360"/>
+              <w:rPr>
+                <w:rFonts w:ascii="Source Code Pro" w:hAnsi="Source Code Pro"/>
+                <w:color w:val="FFFFFF" w:themeColor="background1"/>
+                <w:sz w:val="24"/>
+                <w:szCs w:val="24"/>
+              </w:rPr>
+            </w:pPr>
+            <w:r>
+              <w:rPr>
+                <w:rFonts w:ascii="Source Code Pro" w:hAnsi="Source Code Pro"/>
+                <w:color w:val="FFFFFF" w:themeColor="background1"/>
+                <w:sz w:val="24"/>
+                <w:szCs w:val="24"/>
+              </w:rPr>
+              <w:t>to the hiring management at T-Times Share,</w:t>
+            </w:r>
+          </w:p>
+          <w:p>
+            <w:pPr>
+              <w:spacing w:after="80" w:line="240" w:lineRule="auto"/>
+              <w:rPr>
+                <w:color w:val="FFFFFF" w:themeColor="background1"/>
+                <w:sz w:val="22"/>
+                <w:szCs w:val="22"/>
+              </w:rPr>
+            </w:pPr>
+            <w:r>
+              <w:rPr>
+                <w:color w:val="FFFFFF" w:themeColor="background1"/>
+                <w:sz w:val="22"/>
+                <w:szCs w:val="22"/>
+              </w:rPr>
+              <w:t xml:space="preserve">I am a Full Stack Mobile Engineer with 8+ years of programming experience and 3+ years of mobile and web experience. I am seeking a position that strongly aligns with my passion and drive for designing innovative software, which is why </w:t>
+            </w:r>
+            <w:r>
+              <w:rPr>
+                <w:color w:val="FFFFFF" w:themeColor="background1"/>
+                <w:sz w:val="22"/>
+                <w:szCs w:val="22"/>
+              </w:rPr>
+              <w:t>I am</w:t>
+            </w:r>
+            <w:r>
+              <w:rPr>
+                <w:color w:val="FFFFFF" w:themeColor="background1"/>
+                <w:sz w:val="22"/>
+                <w:szCs w:val="22"/>
+              </w:rPr>
+              <w:t xml:space="preserve"> writing to declare my candidacy for your vacant Android Development Engineer role. This position would provide an opportunity for me to engage in fulfilling work while using my demonstrable mobile development skills to further T-Times Share’s mission of whatever the hell it is that </w:t>
+            </w:r>
+            <w:r>
+              <w:rPr>
+                <w:color w:val="FFFFFF" w:themeColor="background1"/>
+                <w:sz w:val="22"/>
+                <w:szCs w:val="22"/>
+              </w:rPr>
+              <w:t>you folks</w:t>
+            </w:r>
+            <w:r>
+              <w:rPr>
+                <w:color w:val="FFFFFF" w:themeColor="background1"/>
+                <w:sz w:val="22"/>
+                <w:szCs w:val="22"/>
+              </w:rPr>
+              <w:t xml:space="preserve"> do. Golf? There's no information in the job description and your company name is too generic for me to find your website.</w:t>
+            </w:r>
+            <w:r>
+              <w:rPr>
+                <w:color w:val="FFFFFF" w:themeColor="background1"/>
+                <w:sz w:val="22"/>
+                <w:szCs w:val="22"/>
+              </w:rPr>
+              <w:br/>
+            </w:r>
+            <w:r>
+              <w:rPr>
+                <w:color w:val="FFFFFF" w:themeColor="background1"/>
+                <w:sz w:val="22"/>
+                <w:szCs w:val="22"/>
+              </w:rPr>
+              <w:br/>
+              <w:t>After withdrawing from my first programming class in middle school, I was able to reengage with the field via game development, which sparked my desire to study Computer Science at Utah State where I learned programming fundamentals such as C++, Java, and Python.During the last few years of my college experience, I took a special interest in web and mobile development. I cultivated an array of skills including HTML, JavaScript, CSS, Vue, Java, Kotlin, and Jetpack Compose. During this time, I also became familiar with using Linux systems.</w:t>
+            </w:r>
+            <w:r>
+              <w:rPr>
+                <w:color w:val="FFFFFF" w:themeColor="background1"/>
+                <w:sz w:val="22"/>
+                <w:szCs w:val="22"/>
+              </w:rPr>
+              <w:br/>
+            </w:r>
+            <w:r>
+              <w:rPr>
+                <w:color w:val="FFFFFF" w:themeColor="background1"/>
+                <w:sz w:val="22"/>
+                <w:szCs w:val="22"/>
+              </w:rPr>
+              <w:br/>
+              <w:t xml:space="preserve">I continued to maintain and expand my skill set as a developer after graduation, undertaking personal mobile and web app projects using Android Studio. I originally began developing applications using Kotlin and Jetpack Compose, including an app to keep track of goals and </w:t>
+            </w:r>
+            <w:r>
+              <w:rPr>
+                <w:color w:val="FFFFFF" w:themeColor="background1"/>
+                <w:sz w:val="22"/>
+                <w:szCs w:val="22"/>
+              </w:rPr>
+              <w:t>routines. After</w:t>
+            </w:r>
+            <w:r>
+              <w:rPr>
+                <w:color w:val="FFFFFF" w:themeColor="background1"/>
+                <w:sz w:val="22"/>
+                <w:szCs w:val="22"/>
+              </w:rPr>
+              <w:t xml:space="preserve"> independently learning Flutter and Dart, I began to develop mobile applications, using Google Firebase for database management. I have a published Flutter web application, a personal wedding website, which </w:t>
+            </w:r>
+            <w:r>
+              <w:rPr>
+                <w:color w:val="FFFFFF" w:themeColor="background1"/>
+                <w:sz w:val="22"/>
+                <w:szCs w:val="22"/>
+              </w:rPr>
+              <w:t>I have</w:t>
+            </w:r>
+            <w:r>
+              <w:rPr>
+                <w:color w:val="FFFFFF" w:themeColor="background1"/>
+                <w:sz w:val="22"/>
+                <w:szCs w:val="22"/>
+              </w:rPr>
+              <w:t xml:space="preserve"> used to display event details, provide links to external sites, and gather guest and RSVP information in Firebase. It is important for me to write practical, neat, reusable code as well as provide an intuitive and aesthetic user experience.</w:t>
+            </w:r>
+            <w:r>
+              <w:rPr>
+                <w:color w:val="FFFFFF" w:themeColor="background1"/>
+                <w:sz w:val="22"/>
+                <w:szCs w:val="22"/>
+              </w:rPr>
+              <w:br/>
+            </w:r>
+            <w:r>
+              <w:rPr>
+                <w:color w:val="FFFFFF" w:themeColor="background1"/>
+                <w:sz w:val="22"/>
+                <w:szCs w:val="22"/>
+              </w:rPr>
+              <w:br/>
+              <w:t>At my current job, I have gained professional experience building software applications using React, Bootstrap, Tailwind, and Vue. I am currently finishing a personal resume website using React, TypeScript, and Tailwind; all tools which I picked up about a year ago. I also have professional experience with backend development using C, JavaScript, and TypeScript; as well as API integration using PHP Laravel. At my current job, I took on the task of writing code to have my company’s website communicate with the APIs of two different cell providers. At the beginning of the project, I had little to no knowledge of PHP, Laravel, or APIs; but was able to rapidly educate myself and fully implement the API feature. For all my projects, personal and professional, I have a strict history of using Git for version control. While I have limited professional experience with iOS, I have no doubt that I’ll be able to rapidly learn and apply these skills in the same way I’ve done with many others.</w:t>
+            </w:r>
+            <w:r>
+              <w:rPr>
+                <w:color w:val="FFFFFF" w:themeColor="background1"/>
+                <w:sz w:val="22"/>
+                <w:szCs w:val="22"/>
+              </w:rPr>
+              <w:br/>
+            </w:r>
+            <w:r>
+              <w:rPr>
+                <w:color w:val="FFFFFF" w:themeColor="background1"/>
+                <w:sz w:val="22"/>
+                <w:szCs w:val="22"/>
+              </w:rPr>
+              <w:br/>
+              <w:t>I would love to continue to discuss this position and how my expansive skill set would make me a great asset to your team. I would also be more than happy to demonstrate any software projects to exemplify my ambition and competency. Please reach out to me for any questions concerning my candidacy. I look forward to hearing from you.</w:t>
+            </w:r>
+          </w:p>
+          <w:p>
+            <w:pPr>
+              <w:spacing w:line="240" w:lineRule="auto"/>
+              <w:jc w:val="right"/>
+              <w:rPr>
+                <w:color w:val="FFFFFF" w:themeColor="background1"/>
+                <w:sz w:val="24"/>
+              </w:rPr>
+            </w:pPr>
+            <w:sdt>
+              <w:sdtPr>
+                <w:rPr>
+                  <w:color w:val="FFFFFF" w:themeColor="background1"/>
+                  <w:sz w:val="24"/>
+                </w:rPr>
+                <w:id w:val="-1119065347"/>
+                <w:placeholder>
+                  <w:docPart w:val="039893998C8B42F19D12CA046F50DC0F"/>
+                </w:placeholder>
+                <w:temporary/>
+                <w:showingPlcHdr/>
+                <w15:appearance w15:val="hidden"/>
+              </w:sdtPr>
+              <w:sdtContent>
+                <w:r>
+                  <w:rPr>
+                    <w:rFonts w:ascii="Source Code Pro" w:hAnsi="Source Code Pro"/>
+                    <w:color w:val="FFFFFF" w:themeColor="background1"/>
+                    <w:sz w:val="24"/>
+                  </w:rPr>
+                  <w:t>Sincerely,</w:t>
+                </w:r>
+              </w:sdtContent>
+            </w:sdt>
+            <w:r>
+              <w:rPr>
+                <w:color w:val="FFFFFF" w:themeColor="background1"/>
+                <w:sz w:val="24"/>
+              </w:rPr>
+              <w:t xml:space="preserve"> </w:t>
+            </w:r>
+          </w:p>
+          <w:p>
+            <w:pPr>
+              <w:spacing w:line="240" w:lineRule="auto"/>
+              <w:jc w:val="right"/>
+              <w:rPr>
+                <w:rStyle w:val="Bold"/>
+                <w:rFonts w:ascii="Source Code Pro" w:hAnsi="Source Code Pro"/>
+                <w:color w:val="A6CBF4"/>
+                <w:sz w:val="24"/>
+              </w:rPr>
+            </w:pPr>
+            <w:r>
+              <w:rPr>
+                <w:rStyle w:val="Bold"/>
+                <w:rFonts w:ascii="Source Code Pro" w:hAnsi="Source Code Pro"/>
+                <w:color w:val="A6CBF4"/>
+                <w:sz w:val="24"/>
+              </w:rPr>
+              <w:t>Bradan Schwanke</w:t>
+            </w:r>
+          </w:p>
+          <w:p>
+            <w:pPr>
+              <w:spacing w:line="240" w:lineRule="auto"/>
+              <w:jc w:val="right"/>
+              <w:rPr>
+                <w:rStyle w:val="Italics"/>
+                <w:i w:val="0"/>
+                <w:iCs w:val="0"/>
+                <w:color w:val="FFFFFF" w:themeColor="background1"/>
+              </w:rPr>
+            </w:pPr>
+            <w:r>
+              <w:rPr>
+                <w:rFonts w:ascii="Source Code Pro" w:hAnsi="Source Code Pro"/>
+                <w:color w:val="FFFFFF" w:themeColor="background1"/>
+                <w:sz w:val="24"/>
+              </w:rPr>
+              <w:t>September 29, 2024</w:t>
+            </w:r>
+          </w:p>
+        </w:tc>
+      </w:tr>
+    </w:tbl>
     <w:p>
       <w:pPr>
-        <w:pBdr>
-          <w:bottom w:val="single" w:sz="4" w:space="1" w:color="00FF99"/>
-        </w:pBdr>
         <w:rPr>
-          <w:b/>
-          <w:bCs/>
-          <w:color w:val="00FF99"/>
-          <w:sz w:val="36"/>
-          <w:szCs w:val="36"/>
+          <w:color w:val="auto"/>
         </w:rPr>
       </w:pPr>
-      <w:r>
-        <w:rPr>
-          <w:b/>
-          <w:bCs/>
-          <w:color w:val="00FF99"/>
-          <w:sz w:val="36"/>
-          <w:szCs w:val="36"/>
-        </w:rPr>
-        <w:t>Bradan Schwanke</w:t>
-      </w:r>
     </w:p>
     <w:p>
       <w:pPr>
-        <w:pBdr>
-          <w:bottom w:val="single" w:sz="4" w:space="1" w:color="00FF99"/>
-        </w:pBdr>
         <w:rPr>
-          <w:color w:val="00FF99"/>
-          <w:sz w:val="28"/>
-          <w:szCs w:val="28"/>
-          <w14:textFill>
-            <w14:solidFill>
-              <w14:srgbClr w14:val="00FF99">
-                <w14:lumMod w14:val="95000"/>
-              </w14:srgbClr>
-            </w14:solidFill>
-          </w14:textFill>
+          <w:color w:val="auto"/>
         </w:rPr>
       </w:pPr>
-      <w:r>
-        <w:rPr>
-          <w:color w:val="00FF99"/>
-          <w:sz w:val="28"/>
-          <w:szCs w:val="28"/>
-        </w:rPr>
-        <w:t>MOBILE ENGINEER</w:t>
-      </w:r>
-    </w:p>
-    <w:p>
-      <w:pPr>
-        <w:rPr>
-          <w:color w:val="F2F2F2" w:themeColor="background1" w:themeShade="F2"/>
-          <w:sz w:val="24"/>
-        </w:rPr>
-      </w:pPr>
-    </w:p>
-    <w:p>
-      <w:pPr>
-        <w:spacing w:after="120"/>
-        <w:rPr>
-          <w:rFonts w:ascii="Source Code Pro" w:hAnsi="Source Code Pro"/>
-          <w:color w:val="F2F2F2" w:themeColor="background1" w:themeShade="F2"/>
-          <w:sz w:val="24"/>
-        </w:rPr>
-      </w:pPr>
-      <w:r>
-        <w:rPr>
-          <w:rFonts w:ascii="Source Code Pro" w:hAnsi="Source Code Pro"/>
-          <w:color w:val="F2F2F2" w:themeColor="background1" w:themeShade="F2"/>
-          <w:sz w:val="24"/>
-        </w:rPr>
-        <w:t>TO THE HIRING MANAGEMENT AT ODDBALL,</w:t>
-      </w:r>
-    </w:p>
-    <w:p>
-      <w:pPr>
-        <w:rPr>
-          <w:rFonts w:ascii="Source Code Pro" w:hAnsi="Source Code Pro"/>
-          <w:color w:val="F2F2F2" w:themeColor="background1" w:themeShade="F2"/>
-          <w:sz w:val="24"/>
-        </w:rPr>
-      </w:pPr>
-      <w:r>
-        <w:rPr>
-          <w:color w:val="F2F2F2" w:themeColor="background1" w:themeShade="F2"/>
-          <w:sz w:val="24"/>
-        </w:rPr>
-        <w:t>I am writing to express my interest in fulfilling your vacant role of Mobile Engineer.</w:t>
-      </w:r>
-    </w:p>
-    <w:p>
-      <w:pPr>
-        <w:spacing w:after="120"/>
-        <w:rPr>
-          <w:color w:val="F2F2F2" w:themeColor="background1" w:themeShade="F2"/>
-          <w:sz w:val="24"/>
-        </w:rPr>
-      </w:pPr>
-      <w:r>
-        <w:rPr>
-          <w:color w:val="F2F2F2" w:themeColor="background1" w:themeShade="F2"/>
-          <w:sz w:val="24"/>
-        </w:rPr>
-        <w:t>I’m a mobile engineer with 8+ year of programming experience and 3+ years of web/mobile dev experience. I'm in search of a position that strongly aligns with my passion and drive for designing innovative tech, and I believe this position would provide an opportunity for me to engage in fulfilling work while using my demonstrable experience developing mobile software to further Oddball’s mission of making a positive impact through quality products.</w:t>
-      </w:r>
-    </w:p>
-    <w:p>
-      <w:pPr>
-        <w:spacing w:after="120"/>
-        <w:rPr>
-          <w:color w:val="F2F2F2" w:themeColor="background1" w:themeShade="F2"/>
-          <w:sz w:val="24"/>
-        </w:rPr>
-      </w:pPr>
-      <w:r>
-        <w:rPr>
-          <w:color w:val="F2F2F2" w:themeColor="background1" w:themeShade="F2"/>
-          <w:sz w:val="24"/>
-        </w:rPr>
-        <w:t>I dropped out of my first programming class in middle school, but years later, I was able to get back on the saddle via game development. I minored in Computer Science at Utah State where I learned fundamental programming languages such as C++, Java, and Python. During the last few years of my college experience, I took a special interest in web and mobile development. I cultivated an array of skills including HTML, JavaScript, CSS, Vue, Java, Kotlin, and Jetpack Compose. For my senior project I developed an app in Java designed for novice programmers to use a click-and-select style UI to create and send code to a microcontroller board. I have since then rewritten the app from scratch with Flutter.</w:t>
-      </w:r>
-    </w:p>
-    <w:p>
-      <w:pPr>
-        <w:spacing w:after="120"/>
-        <w:rPr>
-          <w:color w:val="F2F2F2" w:themeColor="background1" w:themeShade="F2"/>
-          <w:sz w:val="24"/>
-        </w:rPr>
-      </w:pPr>
-      <w:r>
-        <w:rPr>
-          <w:color w:val="F2F2F2" w:themeColor="background1" w:themeShade="F2"/>
-          <w:sz w:val="24"/>
-        </w:rPr>
-        <w:t>I continued to maintain and expand my skill set as a developer after graduation, undertaking person web and mobile app projects using Android Studio. I originally began developing applications using Kotlin and Jetpack Compose, including an app to keep track of goals and routines.</w:t>
-      </w:r>
-      <w:r>
-        <w:rPr>
-          <w:color w:val="F2F2F2" w:themeColor="background1" w:themeShade="F2"/>
-          <w:sz w:val="24"/>
-        </w:rPr>
-        <w:t xml:space="preserve"> </w:t>
-      </w:r>
-      <w:r>
-        <w:rPr>
-          <w:color w:val="F2F2F2" w:themeColor="background1" w:themeShade="F2"/>
-          <w:sz w:val="24"/>
-        </w:rPr>
-        <w:t>After independently learning Flutter / Dart, I began to develop mobile applications, using Google Firebase for database management. I have a published Flutter web application, a personal wedding website, which I’ve used to display event details, provide links to external sites, and gather guest and RSVP information in Firebase.  It’s important for me to write practical, neat, reusable code as well as provide an intuitive and aesthetic user experience.</w:t>
-      </w:r>
-    </w:p>
-    <w:p>
-      <w:pPr>
-        <w:spacing w:after="120"/>
-        <w:rPr>
-          <w:color w:val="F2F2F2" w:themeColor="background1" w:themeShade="F2"/>
-          <w:sz w:val="24"/>
-        </w:rPr>
-      </w:pPr>
-      <w:r>
-        <w:rPr>
-          <w:color w:val="F2F2F2" w:themeColor="background1" w:themeShade="F2"/>
-          <w:sz w:val="24"/>
-        </w:rPr>
-        <w:t>In addition to my person experience, I also have professional experience building web applications using React, Bootstrap, Tailwind, and Vue. I have professional experience with backend development using C, JavaScript, and TypeScript; database management using SQL, and API integration using PHP Laravel. For all my projects, personal and professional, I have a strict history of managing my version control using Git.</w:t>
-      </w:r>
-    </w:p>
-    <w:p>
-      <w:pPr>
-        <w:spacing w:after="120"/>
-        <w:rPr>
-          <w:color w:val="F2F2F2" w:themeColor="background1" w:themeShade="F2"/>
-          <w:sz w:val="24"/>
-        </w:rPr>
-      </w:pPr>
-      <w:r>
-        <w:rPr>
-          <w:color w:val="F2F2F2" w:themeColor="background1" w:themeShade="F2"/>
-          <w:sz w:val="24"/>
-        </w:rPr>
-        <w:t>Your job listing mentions iOS and Swift, of which I have limited professional experience with; however, I have no doubt that I’ll be able to learn and apply these skills in the same way I’ve done with many others.</w:t>
-      </w:r>
-    </w:p>
-    <w:p>
-      <w:pPr>
-        <w:rPr>
-          <w:color w:val="F2F2F2" w:themeColor="background1" w:themeShade="F2"/>
-          <w:sz w:val="24"/>
-        </w:rPr>
-      </w:pPr>
-      <w:r>
-        <w:rPr>
-          <w:color w:val="F2F2F2" w:themeColor="background1" w:themeShade="F2"/>
-          <w:sz w:val="24"/>
-        </w:rPr>
-        <w:t>I would love to continue to discuss this position and how my expansive skill set would make me a great asset to your team. I would also be more than happy to demonstrate any software projects of mine to exemplify my ambition and competency. Please reach out to me for any questions concerning my candidacy. I look forward to hearing from you.</w:t>
-      </w:r>
-    </w:p>
-    <w:p>
-      <w:pPr>
-        <w:rPr>
-          <w:color w:val="F2F2F2" w:themeColor="background1" w:themeShade="F2"/>
-          <w:sz w:val="24"/>
-        </w:rPr>
-      </w:pPr>
-    </w:p>
-    <w:p>
-      <w:pPr>
-        <w:jc w:val="right"/>
-        <w:rPr>
-          <w:rFonts w:ascii="Source Code Pro" w:hAnsi="Source Code Pro"/>
-          <w:color w:val="F2F2F2" w:themeColor="background1" w:themeShade="F2"/>
-          <w:sz w:val="24"/>
-        </w:rPr>
-      </w:pPr>
-      <w:r>
-        <w:rPr>
-          <w:rFonts w:ascii="Source Code Pro" w:hAnsi="Source Code Pro"/>
-          <w:color w:val="F2F2F2" w:themeColor="background1" w:themeShade="F2"/>
-          <w:sz w:val="24"/>
-        </w:rPr>
-        <w:t xml:space="preserve">Sincerely, </w:t>
-      </w:r>
-    </w:p>
-    <w:p>
-      <w:pPr>
-        <w:jc w:val="right"/>
-        <w:rPr>
-          <w:rFonts w:ascii="Source Code Pro" w:hAnsi="Source Code Pro"/>
-          <w:color w:val="00FF99"/>
-          <w:sz w:val="24"/>
-        </w:rPr>
-      </w:pPr>
-      <w:r>
-        <w:rPr>
-          <w:rFonts w:ascii="Source Code Pro" w:hAnsi="Source Code Pro"/>
-          <w:color w:val="00FF99"/>
-          <w:sz w:val="24"/>
-        </w:rPr>
-        <w:t>Bradan Schwanke</w:t>
-      </w:r>
-    </w:p>
-    <w:p>
-      <w:pPr>
-        <w:jc w:val="right"/>
-        <w:rPr>
-          <w:rFonts w:ascii="Source Code Pro" w:hAnsi="Source Code Pro"/>
-          <w:color w:val="F2F2F2" w:themeColor="background1" w:themeShade="F2"/>
-          <w:sz w:val="24"/>
-        </w:rPr>
-      </w:pPr>
-      <w:r>
-        <w:rPr>
-          <w:rFonts w:ascii="Source Code Pro" w:hAnsi="Source Code Pro"/>
-          <w:color w:val="F2F2F2" w:themeColor="background1" w:themeShade="F2"/>
-          <w:sz w:val="24"/>
-        </w:rPr>
-        <w:t>September 28, 2024</w:t>
-      </w:r>
     </w:p>
     <w:sectPr>
       <w:pgSz w:w="12240" w:h="15840" w:code="1"/>
-      <w:pgMar w:top="432" w:right="432" w:bottom="432" w:left="432" w:header="0" w:footer="0" w:gutter="0"/>
+      <w:pgMar w:top="634" w:right="720" w:bottom="432" w:left="720" w:header="0" w:footer="0" w:gutter="0"/>
       <w:cols w:space="720"/>
       <w:vAlign w:val="center"/>
       <w:docGrid w:linePitch="360"/>
@@ -365,14 +451,14 @@
         <v:path o:extrusionok="f" gradientshapeok="t" o:connecttype="rect"/>
         <o:lock v:ext="edit" aspectratio="t"/>
       </v:shapetype>
-      <v:shape id="_x0000_i1056" type="#_x0000_t75" style="width:15.15pt;height:15.15pt;visibility:visible;mso-wrap-style:square" o:bullet="t">
+      <v:shape id="_x0000_i1034" type="#_x0000_t75" style="width:15.15pt;height:15.15pt;visibility:visible;mso-wrap-style:square" o:bullet="t">
         <v:imagedata r:id="rId1" o:title=""/>
       </v:shape>
     </w:pict>
   </w:numPicBullet>
   <w:numPicBullet w:numPicBulletId="1">
     <w:pict>
-      <v:shape id="_x0000_i1057" type="#_x0000_t75" style="width:12.9pt;height:12.9pt;visibility:visible;mso-wrap-style:square" o:bullet="t">
+      <v:shape id="_x0000_i1035" type="#_x0000_t75" style="width:12.9pt;height:12.9pt;visibility:visible;mso-wrap-style:square" o:bullet="t">
         <v:imagedata r:id="rId2" o:title=""/>
       </v:shape>
     </w:pict>
@@ -2261,36 +2347,655 @@
       <w:iCs/>
     </w:rPr>
   </w:style>
-  <w:style w:type="paragraph" w:styleId="HTMLPreformatted">
-    <w:name w:val="HTML Preformatted"/>
-    <w:basedOn w:val="Normal"/>
-    <w:link w:val="HTMLPreformattedChar"/>
+</w:styles>
+</file>
+
+<file path=word/glossary/document.xml><?xml version="1.0" encoding="utf-8"?>
+<w:glossaryDocument xmlns:wpc="http://schemas.microsoft.com/office/word/2010/wordprocessingCanvas" xmlns:cx="http://schemas.microsoft.com/office/drawing/2014/chartex" xmlns:cx1="http://schemas.microsoft.com/office/drawing/2015/9/8/chartex" xmlns:cx2="http://schemas.microsoft.com/office/drawing/2015/10/21/chartex" xmlns:cx3="http://schemas.microsoft.com/office/drawing/2016/5/9/chartex" xmlns:cx4="http://schemas.microsoft.com/office/drawing/2016/5/10/chartex" xmlns:cx5="http://schemas.microsoft.com/office/drawing/2016/5/11/chartex" xmlns:cx6="http://schemas.microsoft.com/office/drawing/2016/5/12/chartex" xmlns:cx7="http://schemas.microsoft.com/office/drawing/2016/5/13/chartex" xmlns:cx8="http://schemas.microsoft.com/office/drawing/2016/5/14/chartex" xmlns:mc="http://schemas.openxmlformats.org/markup-compatibility/2006" xmlns:aink="http://schemas.microsoft.com/office/drawing/2016/ink" xmlns:am3d="http://schemas.microsoft.com/office/drawing/2017/model3d" xmlns:o="urn:schemas-microsoft-com:office:office" xmlns:oel="http://schemas.microsoft.com/office/2019/extlst" xmlns:r="http://schemas.openxmlformats.org/officeDocument/2006/relationships" xmlns:m="http://schemas.openxmlformats.org/officeDocument/2006/math" xmlns:v="urn:schemas-microsoft-com:vml" xmlns:wp14="http://schemas.microsoft.com/office/word/2010/wordprocessingDrawing" xmlns:wp="http://schemas.openxmlformats.org/drawingml/2006/wordprocessingDrawing" xmlns:w10="urn:schemas-microsoft-com:office:word" xmlns:w="http://schemas.openxmlformats.org/wordprocessingml/2006/main" xmlns:w14="http://schemas.microsoft.com/office/word/2010/wordml" xmlns:w15="http://schemas.microsoft.com/office/word/2012/wordml" xmlns:w16cex="http://schemas.microsoft.com/office/word/2018/wordml/cex" xmlns:w16cid="http://schemas.microsoft.com/office/word/2016/wordml/cid" xmlns:w16="http://schemas.microsoft.com/office/word/2018/wordml" xmlns:w16du="http://schemas.microsoft.com/office/word/2023/wordml/word16du" xmlns:w16sdtdh="http://schemas.microsoft.com/office/word/2020/wordml/sdtdatahash" xmlns:w16se="http://schemas.microsoft.com/office/word/2015/wordml/symex" xmlns:wpg="http://schemas.microsoft.com/office/word/2010/wordprocessingGroup" xmlns:wpi="http://schemas.microsoft.com/office/word/2010/wordprocessingInk" xmlns:wne="http://schemas.microsoft.com/office/word/2006/wordml" xmlns:wps="http://schemas.microsoft.com/office/word/2010/wordprocessingShape" mc:Ignorable="w14 w15 w16se w16cid w16 w16cex w16sdtdh w16du wp14">
+  <w:docParts>
+    <w:docPart>
+      <w:docPartPr>
+        <w:name w:val="039893998C8B42F19D12CA046F50DC0F"/>
+        <w:category>
+          <w:name w:val="General"/>
+          <w:gallery w:val="placeholder"/>
+        </w:category>
+        <w:types>
+          <w:type w:val="bbPlcHdr"/>
+        </w:types>
+        <w:behaviors>
+          <w:behavior w:val="content"/>
+        </w:behaviors>
+        <w:guid w:val="{C3EE5499-80AB-4A17-BE6F-A068CA1308A0}"/>
+      </w:docPartPr>
+      <w:docPartBody>
+        <w:p>
+          <w:pPr>
+            <w:pStyle w:val="039893998C8B42F19D12CA046F50DC0F"/>
+          </w:pPr>
+          <w:r>
+            <w:t>Sincerely,</w:t>
+          </w:r>
+        </w:p>
+      </w:docPartBody>
+    </w:docPart>
+  </w:docParts>
+</w:glossaryDocument>
+</file>
+
+<file path=word/glossary/fontTable.xml><?xml version="1.0" encoding="utf-8"?>
+<w:fonts xmlns:mc="http://schemas.openxmlformats.org/markup-compatibility/2006" xmlns:r="http://schemas.openxmlformats.org/officeDocument/2006/relationships" xmlns:w="http://schemas.openxmlformats.org/wordprocessingml/2006/main" xmlns:w14="http://schemas.microsoft.com/office/word/2010/wordml" xmlns:w15="http://schemas.microsoft.com/office/word/2012/wordml" xmlns:w16cex="http://schemas.microsoft.com/office/word/2018/wordml/cex" xmlns:w16cid="http://schemas.microsoft.com/office/word/2016/wordml/cid" xmlns:w16="http://schemas.microsoft.com/office/word/2018/wordml" xmlns:w16du="http://schemas.microsoft.com/office/word/2023/wordml/word16du" xmlns:w16sdtdh="http://schemas.microsoft.com/office/word/2020/wordml/sdtdatahash" xmlns:w16se="http://schemas.microsoft.com/office/word/2015/wordml/symex" mc:Ignorable="w14 w15 w16se w16cid w16 w16cex w16sdtdh w16du">
+  <w:font w:name="Symbol">
+    <w:panose1 w:val="05050102010706020507"/>
+    <w:charset w:val="02"/>
+    <w:family w:val="roman"/>
+    <w:pitch w:val="variable"/>
+    <w:sig w:usb0="00000000" w:usb1="10000000" w:usb2="00000000" w:usb3="00000000" w:csb0="80000000" w:csb1="00000000"/>
+  </w:font>
+  <w:font w:name="Times New Roman">
+    <w:panose1 w:val="02020603050405020304"/>
+    <w:charset w:val="00"/>
+    <w:family w:val="roman"/>
+    <w:pitch w:val="variable"/>
+    <w:sig w:usb0="E0002EFF" w:usb1="C000785B" w:usb2="00000009" w:usb3="00000000" w:csb0="000001FF" w:csb1="00000000"/>
+  </w:font>
+  <w:font w:name="Courier New">
+    <w:panose1 w:val="02070309020205020404"/>
+    <w:charset w:val="00"/>
+    <w:family w:val="modern"/>
+    <w:pitch w:val="fixed"/>
+    <w:sig w:usb0="E0002EFF" w:usb1="C0007843" w:usb2="00000009" w:usb3="00000000" w:csb0="000001FF" w:csb1="00000000"/>
+  </w:font>
+  <w:font w:name="Wingdings">
+    <w:panose1 w:val="05000000000000000000"/>
+    <w:charset w:val="02"/>
+    <w:family w:val="auto"/>
+    <w:pitch w:val="variable"/>
+    <w:sig w:usb0="00000000" w:usb1="10000000" w:usb2="00000000" w:usb3="00000000" w:csb0="80000000" w:csb1="00000000"/>
+  </w:font>
+  <w:font w:name="Century Gothic">
+    <w:panose1 w:val="020B0502020202020204"/>
+    <w:charset w:val="00"/>
+    <w:family w:val="swiss"/>
+    <w:pitch w:val="variable"/>
+    <w:sig w:usb0="00000287" w:usb1="00000000" w:usb2="00000000" w:usb3="00000000" w:csb0="0000009F" w:csb1="00000000"/>
+  </w:font>
+  <w:font w:name="Source Code Pro Black">
+    <w:charset w:val="00"/>
+    <w:family w:val="modern"/>
+    <w:pitch w:val="fixed"/>
+    <w:sig w:usb0="200002F7" w:usb1="02003803" w:usb2="00000000" w:usb3="00000000" w:csb0="0000019F" w:csb1="00000000"/>
+  </w:font>
+  <w:font w:name="Source Code Pro">
+    <w:charset w:val="00"/>
+    <w:family w:val="modern"/>
+    <w:pitch w:val="fixed"/>
+    <w:sig w:usb0="200002F7" w:usb1="02003803" w:usb2="00000000" w:usb3="00000000" w:csb0="0000019F" w:csb1="00000000"/>
+  </w:font>
+  <w:font w:name="Aptos">
+    <w:charset w:val="00"/>
+    <w:family w:val="swiss"/>
+    <w:pitch w:val="variable"/>
+    <w:sig w:usb0="20000287" w:usb1="00000003" w:usb2="00000000" w:usb3="00000000" w:csb0="0000019F" w:csb1="00000000"/>
+  </w:font>
+  <w:font w:name="Aptos Display">
+    <w:charset w:val="00"/>
+    <w:family w:val="swiss"/>
+    <w:pitch w:val="variable"/>
+    <w:sig w:usb0="20000287" w:usb1="00000003" w:usb2="00000000" w:usb3="00000000" w:csb0="0000019F" w:csb1="00000000"/>
+  </w:font>
+</w:fonts>
+</file>
+
+<file path=word/glossary/settings.xml><?xml version="1.0" encoding="utf-8"?>
+<w:settings xmlns:mc="http://schemas.openxmlformats.org/markup-compatibility/2006" xmlns:o="urn:schemas-microsoft-com:office:office" xmlns:r="http://schemas.openxmlformats.org/officeDocument/2006/relationships" xmlns:m="http://schemas.openxmlformats.org/officeDocument/2006/math" xmlns:v="urn:schemas-microsoft-com:vml" xmlns:w10="urn:schemas-microsoft-com:office:word" xmlns:w="http://schemas.openxmlformats.org/wordprocessingml/2006/main" xmlns:w14="http://schemas.microsoft.com/office/word/2010/wordml" xmlns:w15="http://schemas.microsoft.com/office/word/2012/wordml" xmlns:w16cex="http://schemas.microsoft.com/office/word/2018/wordml/cex" xmlns:w16cid="http://schemas.microsoft.com/office/word/2016/wordml/cid" xmlns:w16="http://schemas.microsoft.com/office/word/2018/wordml" xmlns:w16du="http://schemas.microsoft.com/office/word/2023/wordml/word16du" xmlns:w16sdtdh="http://schemas.microsoft.com/office/word/2020/wordml/sdtdatahash" xmlns:w16se="http://schemas.microsoft.com/office/word/2015/wordml/symex" xmlns:sl="http://schemas.openxmlformats.org/schemaLibrary/2006/main" mc:Ignorable="w14 w15 w16se w16cid w16 w16cex w16sdtdh w16du">
+  <w:view w:val="normal"/>
+  <w:defaultTabStop w:val="720"/>
+  <w:characterSpacingControl w:val="doNotCompress"/>
+  <w:compat>
+    <w:useFELayout/>
+    <w:compatSetting w:name="compatibilityMode" w:uri="http://schemas.microsoft.com/office/word" w:val="15"/>
+    <w:compatSetting w:name="overrideTableStyleFontSizeAndJustification" w:uri="http://schemas.microsoft.com/office/word" w:val="1"/>
+    <w:compatSetting w:name="enableOpenTypeFeatures" w:uri="http://schemas.microsoft.com/office/word" w:val="1"/>
+    <w:compatSetting w:name="doNotFlipMirrorIndents" w:uri="http://schemas.microsoft.com/office/word" w:val="1"/>
+    <w:compatSetting w:name="differentiateMultirowTableHeaders" w:uri="http://schemas.microsoft.com/office/word" w:val="1"/>
+    <w:compatSetting w:name="useWord2013TrackBottomHyphenation" w:uri="http://schemas.microsoft.com/office/word" w:val="1"/>
+  </w:compat>
+  <w:rsids>
+    <w:rsidRoot w:val="00E02142"/>
+    <w:rsid w:val="00040537"/>
+    <w:rsid w:val="00072EE8"/>
+    <w:rsid w:val="0008326A"/>
+    <w:rsid w:val="000D0751"/>
+    <w:rsid w:val="00143812"/>
+    <w:rsid w:val="001C0110"/>
+    <w:rsid w:val="00254B6C"/>
+    <w:rsid w:val="00270477"/>
+    <w:rsid w:val="00311007"/>
+    <w:rsid w:val="00406FB1"/>
+    <w:rsid w:val="00453656"/>
+    <w:rsid w:val="00493E22"/>
+    <w:rsid w:val="004C3626"/>
+    <w:rsid w:val="004C5710"/>
+    <w:rsid w:val="005B4924"/>
+    <w:rsid w:val="006C6707"/>
+    <w:rsid w:val="00710DB0"/>
+    <w:rsid w:val="00794804"/>
+    <w:rsid w:val="007B09EB"/>
+    <w:rsid w:val="00857D53"/>
+    <w:rsid w:val="008A12DE"/>
+    <w:rsid w:val="008A3F44"/>
+    <w:rsid w:val="008E7C03"/>
+    <w:rsid w:val="009A2F03"/>
+    <w:rsid w:val="009F676C"/>
+    <w:rsid w:val="00AB23F8"/>
+    <w:rsid w:val="00B35464"/>
+    <w:rsid w:val="00B37E79"/>
+    <w:rsid w:val="00B5690F"/>
+    <w:rsid w:val="00B6734D"/>
+    <w:rsid w:val="00B80877"/>
+    <w:rsid w:val="00BA1918"/>
+    <w:rsid w:val="00C760D6"/>
+    <w:rsid w:val="00C842F7"/>
+    <w:rsid w:val="00CC47DF"/>
+    <w:rsid w:val="00D233F5"/>
+    <w:rsid w:val="00D47A41"/>
+    <w:rsid w:val="00DD517E"/>
+    <w:rsid w:val="00E02142"/>
+    <w:rsid w:val="00E80CA5"/>
+    <w:rsid w:val="00EC6CB5"/>
+    <w:rsid w:val="00EE3CC2"/>
+    <w:rsid w:val="00FC61A7"/>
+  </w:rsids>
+  <m:mathPr>
+    <m:mathFont m:val="Cambria Math"/>
+    <m:brkBin m:val="before"/>
+    <m:brkBinSub m:val="--"/>
+    <m:smallFrac m:val="0"/>
+    <m:dispDef/>
+    <m:lMargin m:val="0"/>
+    <m:rMargin m:val="0"/>
+    <m:defJc m:val="centerGroup"/>
+    <m:wrapIndent m:val="1440"/>
+    <m:intLim m:val="subSup"/>
+    <m:naryLim m:val="undOvr"/>
+  </m:mathPr>
+  <w:themeFontLang w:val="en-US"/>
+  <w:clrSchemeMapping w:bg1="light1" w:t1="dark1" w:bg2="light2" w:t2="dark2" w:accent1="accent1" w:accent2="accent2" w:accent3="accent3" w:accent4="accent4" w:accent5="accent5" w:accent6="accent6" w:hyperlink="hyperlink" w:followedHyperlink="followedHyperlink"/>
+  <w:decimalSymbol w:val="."/>
+  <w:listSeparator w:val=","/>
+  <w15:chartTrackingRefBased/>
+</w:settings>
+</file>
+
+<file path=word/glossary/styles.xml><?xml version="1.0" encoding="utf-8"?>
+<w:styles xmlns:mc="http://schemas.openxmlformats.org/markup-compatibility/2006" xmlns:r="http://schemas.openxmlformats.org/officeDocument/2006/relationships" xmlns:w="http://schemas.openxmlformats.org/wordprocessingml/2006/main" xmlns:w14="http://schemas.microsoft.com/office/word/2010/wordml" xmlns:w15="http://schemas.microsoft.com/office/word/2012/wordml" xmlns:w16cex="http://schemas.microsoft.com/office/word/2018/wordml/cex" xmlns:w16cid="http://schemas.microsoft.com/office/word/2016/wordml/cid" xmlns:w16="http://schemas.microsoft.com/office/word/2018/wordml" xmlns:w16du="http://schemas.microsoft.com/office/word/2023/wordml/word16du" xmlns:w16sdtdh="http://schemas.microsoft.com/office/word/2020/wordml/sdtdatahash" xmlns:w16se="http://schemas.microsoft.com/office/word/2015/wordml/symex" mc:Ignorable="w14 w15 w16se w16cid w16 w16cex w16sdtdh w16du">
+  <w:docDefaults>
+    <w:rPrDefault>
+      <w:rPr>
+        <w:rFonts w:asciiTheme="minorHAnsi" w:eastAsiaTheme="minorEastAsia" w:hAnsiTheme="minorHAnsi" w:cstheme="minorBidi"/>
+        <w:sz w:val="22"/>
+        <w:szCs w:val="22"/>
+        <w:lang w:val="en-US" w:eastAsia="en-US" w:bidi="ar-SA"/>
+      </w:rPr>
+    </w:rPrDefault>
+    <w:pPrDefault>
+      <w:pPr>
+        <w:spacing w:after="160" w:line="259" w:lineRule="auto"/>
+      </w:pPr>
+    </w:pPrDefault>
+  </w:docDefaults>
+  <w:latentStyles w:defLockedState="0" w:defUIPriority="99" w:defSemiHidden="0" w:defUnhideWhenUsed="0" w:defQFormat="0" w:count="376">
+    <w:lsdException w:name="Normal" w:uiPriority="0" w:qFormat="1"/>
+    <w:lsdException w:name="heading 1" w:uiPriority="9" w:qFormat="1"/>
+    <w:lsdException w:name="heading 2" w:semiHidden="1" w:uiPriority="9" w:unhideWhenUsed="1" w:qFormat="1"/>
+    <w:lsdException w:name="heading 3" w:semiHidden="1" w:uiPriority="9" w:unhideWhenUsed="1" w:qFormat="1"/>
+    <w:lsdException w:name="heading 4" w:semiHidden="1" w:uiPriority="9" w:unhideWhenUsed="1" w:qFormat="1"/>
+    <w:lsdException w:name="heading 5" w:semiHidden="1" w:uiPriority="9" w:unhideWhenUsed="1" w:qFormat="1"/>
+    <w:lsdException w:name="heading 6" w:semiHidden="1" w:uiPriority="9" w:unhideWhenUsed="1" w:qFormat="1"/>
+    <w:lsdException w:name="heading 7" w:semiHidden="1" w:uiPriority="9" w:unhideWhenUsed="1" w:qFormat="1"/>
+    <w:lsdException w:name="heading 8" w:semiHidden="1" w:uiPriority="9" w:unhideWhenUsed="1" w:qFormat="1"/>
+    <w:lsdException w:name="heading 9" w:semiHidden="1" w:uiPriority="9" w:unhideWhenUsed="1" w:qFormat="1"/>
+    <w:lsdException w:name="index 1" w:semiHidden="1" w:unhideWhenUsed="1"/>
+    <w:lsdException w:name="index 2" w:semiHidden="1" w:unhideWhenUsed="1"/>
+    <w:lsdException w:name="index 3" w:semiHidden="1" w:unhideWhenUsed="1"/>
+    <w:lsdException w:name="index 4" w:semiHidden="1" w:unhideWhenUsed="1"/>
+    <w:lsdException w:name="index 5" w:semiHidden="1" w:unhideWhenUsed="1"/>
+    <w:lsdException w:name="index 6" w:semiHidden="1" w:unhideWhenUsed="1"/>
+    <w:lsdException w:name="index 7" w:semiHidden="1" w:unhideWhenUsed="1"/>
+    <w:lsdException w:name="index 8" w:semiHidden="1" w:unhideWhenUsed="1"/>
+    <w:lsdException w:name="index 9" w:semiHidden="1" w:unhideWhenUsed="1"/>
+    <w:lsdException w:name="toc 1" w:semiHidden="1" w:uiPriority="39" w:unhideWhenUsed="1"/>
+    <w:lsdException w:name="toc 2" w:semiHidden="1" w:uiPriority="39" w:unhideWhenUsed="1"/>
+    <w:lsdException w:name="toc 3" w:semiHidden="1" w:uiPriority="39" w:unhideWhenUsed="1"/>
+    <w:lsdException w:name="toc 4" w:semiHidden="1" w:uiPriority="39" w:unhideWhenUsed="1"/>
+    <w:lsdException w:name="toc 5" w:semiHidden="1" w:uiPriority="39" w:unhideWhenUsed="1"/>
+    <w:lsdException w:name="toc 6" w:semiHidden="1" w:uiPriority="39" w:unhideWhenUsed="1"/>
+    <w:lsdException w:name="toc 7" w:semiHidden="1" w:uiPriority="39" w:unhideWhenUsed="1"/>
+    <w:lsdException w:name="toc 8" w:semiHidden="1" w:uiPriority="39" w:unhideWhenUsed="1"/>
+    <w:lsdException w:name="toc 9" w:semiHidden="1" w:uiPriority="39" w:unhideWhenUsed="1"/>
+    <w:lsdException w:name="Normal Indent" w:semiHidden="1" w:unhideWhenUsed="1"/>
+    <w:lsdException w:name="footnote text" w:semiHidden="1" w:unhideWhenUsed="1"/>
+    <w:lsdException w:name="annotation text" w:semiHidden="1" w:unhideWhenUsed="1"/>
+    <w:lsdException w:name="header" w:semiHidden="1" w:unhideWhenUsed="1"/>
+    <w:lsdException w:name="footer" w:semiHidden="1" w:unhideWhenUsed="1"/>
+    <w:lsdException w:name="index heading" w:semiHidden="1" w:unhideWhenUsed="1"/>
+    <w:lsdException w:name="caption" w:semiHidden="1" w:uiPriority="35" w:unhideWhenUsed="1" w:qFormat="1"/>
+    <w:lsdException w:name="table of figures" w:semiHidden="1" w:unhideWhenUsed="1"/>
+    <w:lsdException w:name="envelope address" w:semiHidden="1" w:unhideWhenUsed="1"/>
+    <w:lsdException w:name="envelope return" w:semiHidden="1" w:unhideWhenUsed="1"/>
+    <w:lsdException w:name="footnote reference" w:semiHidden="1" w:unhideWhenUsed="1"/>
+    <w:lsdException w:name="annotation reference" w:semiHidden="1" w:unhideWhenUsed="1"/>
+    <w:lsdException w:name="line number" w:semiHidden="1" w:unhideWhenUsed="1"/>
+    <w:lsdException w:name="page number" w:semiHidden="1" w:unhideWhenUsed="1"/>
+    <w:lsdException w:name="endnote reference" w:semiHidden="1" w:unhideWhenUsed="1"/>
+    <w:lsdException w:name="endnote text" w:semiHidden="1" w:unhideWhenUsed="1"/>
+    <w:lsdException w:name="table of authorities" w:semiHidden="1" w:unhideWhenUsed="1"/>
+    <w:lsdException w:name="macro" w:semiHidden="1" w:unhideWhenUsed="1"/>
+    <w:lsdException w:name="toa heading" w:semiHidden="1" w:unhideWhenUsed="1"/>
+    <w:lsdException w:name="List" w:semiHidden="1" w:unhideWhenUsed="1"/>
+    <w:lsdException w:name="List Bullet" w:semiHidden="1" w:unhideWhenUsed="1"/>
+    <w:lsdException w:name="List Number" w:semiHidden="1" w:unhideWhenUsed="1"/>
+    <w:lsdException w:name="List 2" w:semiHidden="1" w:unhideWhenUsed="1"/>
+    <w:lsdException w:name="List 3" w:semiHidden="1" w:unhideWhenUsed="1"/>
+    <w:lsdException w:name="List 4" w:semiHidden="1" w:unhideWhenUsed="1"/>
+    <w:lsdException w:name="List 5" w:semiHidden="1" w:unhideWhenUsed="1"/>
+    <w:lsdException w:name="List Bullet 2" w:semiHidden="1" w:unhideWhenUsed="1"/>
+    <w:lsdException w:name="List Bullet 3" w:semiHidden="1" w:unhideWhenUsed="1"/>
+    <w:lsdException w:name="List Bullet 4" w:semiHidden="1" w:unhideWhenUsed="1"/>
+    <w:lsdException w:name="List Bullet 5" w:semiHidden="1" w:unhideWhenUsed="1"/>
+    <w:lsdException w:name="List Number 2" w:semiHidden="1" w:unhideWhenUsed="1"/>
+    <w:lsdException w:name="List Number 3" w:semiHidden="1" w:unhideWhenUsed="1"/>
+    <w:lsdException w:name="List Number 4" w:semiHidden="1" w:unhideWhenUsed="1"/>
+    <w:lsdException w:name="List Number 5" w:semiHidden="1" w:unhideWhenUsed="1"/>
+    <w:lsdException w:name="Title" w:uiPriority="10" w:qFormat="1"/>
+    <w:lsdException w:name="Closing" w:semiHidden="1" w:unhideWhenUsed="1"/>
+    <w:lsdException w:name="Signature" w:semiHidden="1" w:unhideWhenUsed="1"/>
+    <w:lsdException w:name="Default Paragraph Font" w:semiHidden="1" w:uiPriority="1" w:unhideWhenUsed="1"/>
+    <w:lsdException w:name="Body Text" w:semiHidden="1" w:unhideWhenUsed="1"/>
+    <w:lsdException w:name="Body Text Indent" w:semiHidden="1" w:unhideWhenUsed="1"/>
+    <w:lsdException w:name="List Continue" w:semiHidden="1" w:unhideWhenUsed="1"/>
+    <w:lsdException w:name="List Continue 2" w:semiHidden="1" w:unhideWhenUsed="1"/>
+    <w:lsdException w:name="List Continue 3" w:semiHidden="1" w:unhideWhenUsed="1"/>
+    <w:lsdException w:name="List Continue 4" w:semiHidden="1" w:unhideWhenUsed="1"/>
+    <w:lsdException w:name="List Continue 5" w:semiHidden="1" w:unhideWhenUsed="1"/>
+    <w:lsdException w:name="Message Header" w:semiHidden="1" w:unhideWhenUsed="1"/>
+    <w:lsdException w:name="Subtitle" w:uiPriority="11" w:qFormat="1"/>
+    <w:lsdException w:name="Salutation" w:semiHidden="1" w:unhideWhenUsed="1"/>
+    <w:lsdException w:name="Date" w:semiHidden="1" w:unhideWhenUsed="1"/>
+    <w:lsdException w:name="Body Text First Indent" w:semiHidden="1" w:unhideWhenUsed="1"/>
+    <w:lsdException w:name="Body Text First Indent 2" w:semiHidden="1" w:unhideWhenUsed="1"/>
+    <w:lsdException w:name="Note Heading" w:semiHidden="1" w:unhideWhenUsed="1"/>
+    <w:lsdException w:name="Body Text 2" w:semiHidden="1" w:unhideWhenUsed="1"/>
+    <w:lsdException w:name="Body Text 3" w:semiHidden="1" w:unhideWhenUsed="1"/>
+    <w:lsdException w:name="Body Text Indent 2" w:semiHidden="1" w:unhideWhenUsed="1"/>
+    <w:lsdException w:name="Body Text Indent 3" w:semiHidden="1" w:unhideWhenUsed="1"/>
+    <w:lsdException w:name="Block Text" w:semiHidden="1" w:unhideWhenUsed="1"/>
+    <w:lsdException w:name="Hyperlink" w:semiHidden="1" w:unhideWhenUsed="1"/>
+    <w:lsdException w:name="FollowedHyperlink" w:semiHidden="1" w:unhideWhenUsed="1"/>
+    <w:lsdException w:name="Strong" w:uiPriority="5" w:qFormat="1"/>
+    <w:lsdException w:name="Emphasis" w:uiPriority="20" w:qFormat="1"/>
+    <w:lsdException w:name="Document Map" w:semiHidden="1" w:unhideWhenUsed="1"/>
+    <w:lsdException w:name="Plain Text" w:semiHidden="1" w:unhideWhenUsed="1"/>
+    <w:lsdException w:name="E-mail Signature" w:semiHidden="1" w:unhideWhenUsed="1"/>
+    <w:lsdException w:name="HTML Top of Form" w:semiHidden="1" w:unhideWhenUsed="1"/>
+    <w:lsdException w:name="HTML Bottom of Form" w:semiHidden="1" w:unhideWhenUsed="1"/>
+    <w:lsdException w:name="Normal (Web)" w:semiHidden="1" w:unhideWhenUsed="1"/>
+    <w:lsdException w:name="HTML Acronym" w:semiHidden="1" w:unhideWhenUsed="1"/>
+    <w:lsdException w:name="HTML Address" w:semiHidden="1" w:unhideWhenUsed="1"/>
+    <w:lsdException w:name="HTML Cite" w:semiHidden="1" w:unhideWhenUsed="1"/>
+    <w:lsdException w:name="HTML Code" w:semiHidden="1" w:unhideWhenUsed="1"/>
+    <w:lsdException w:name="HTML Definition" w:semiHidden="1" w:unhideWhenUsed="1"/>
+    <w:lsdException w:name="HTML Keyboard" w:semiHidden="1" w:unhideWhenUsed="1"/>
+    <w:lsdException w:name="HTML Preformatted" w:semiHidden="1" w:unhideWhenUsed="1"/>
+    <w:lsdException w:name="HTML Sample" w:semiHidden="1" w:unhideWhenUsed="1"/>
+    <w:lsdException w:name="HTML Typewriter" w:semiHidden="1" w:unhideWhenUsed="1"/>
+    <w:lsdException w:name="HTML Variable" w:semiHidden="1" w:unhideWhenUsed="1"/>
+    <w:lsdException w:name="Normal Table" w:semiHidden="1" w:unhideWhenUsed="1"/>
+    <w:lsdException w:name="annotation subject" w:semiHidden="1" w:unhideWhenUsed="1"/>
+    <w:lsdException w:name="No List" w:semiHidden="1" w:unhideWhenUsed="1"/>
+    <w:lsdException w:name="Outline List 1" w:semiHidden="1" w:unhideWhenUsed="1"/>
+    <w:lsdException w:name="Outline List 2" w:semiHidden="1" w:unhideWhenUsed="1"/>
+    <w:lsdException w:name="Outline List 3" w:semiHidden="1" w:unhideWhenUsed="1"/>
+    <w:lsdException w:name="Table Simple 1" w:semiHidden="1" w:unhideWhenUsed="1"/>
+    <w:lsdException w:name="Table Simple 2" w:semiHidden="1" w:unhideWhenUsed="1"/>
+    <w:lsdException w:name="Table Simple 3" w:semiHidden="1" w:unhideWhenUsed="1"/>
+    <w:lsdException w:name="Table Classic 1" w:semiHidden="1" w:unhideWhenUsed="1"/>
+    <w:lsdException w:name="Table Classic 2" w:semiHidden="1" w:unhideWhenUsed="1"/>
+    <w:lsdException w:name="Table Classic 3" w:semiHidden="1" w:unhideWhenUsed="1"/>
+    <w:lsdException w:name="Table Classic 4" w:semiHidden="1" w:unhideWhenUsed="1"/>
+    <w:lsdException w:name="Table Colorful 1" w:semiHidden="1" w:unhideWhenUsed="1"/>
+    <w:lsdException w:name="Table Colorful 2" w:semiHidden="1" w:unhideWhenUsed="1"/>
+    <w:lsdException w:name="Table Colorful 3" w:semiHidden="1" w:unhideWhenUsed="1"/>
+    <w:lsdException w:name="Table Columns 1" w:semiHidden="1" w:unhideWhenUsed="1"/>
+    <w:lsdException w:name="Table Columns 2" w:semiHidden="1" w:unhideWhenUsed="1"/>
+    <w:lsdException w:name="Table Columns 3" w:semiHidden="1" w:unhideWhenUsed="1"/>
+    <w:lsdException w:name="Table Columns 4" w:semiHidden="1" w:unhideWhenUsed="1"/>
+    <w:lsdException w:name="Table Columns 5" w:semiHidden="1" w:unhideWhenUsed="1"/>
+    <w:lsdException w:name="Table Grid 1" w:semiHidden="1" w:unhideWhenUsed="1"/>
+    <w:lsdException w:name="Table Grid 2" w:semiHidden="1" w:unhideWhenUsed="1"/>
+    <w:lsdException w:name="Table Grid 3" w:semiHidden="1" w:unhideWhenUsed="1"/>
+    <w:lsdException w:name="Table Grid 4" w:semiHidden="1" w:unhideWhenUsed="1"/>
+    <w:lsdException w:name="Table Grid 5" w:semiHidden="1" w:unhideWhenUsed="1"/>
+    <w:lsdException w:name="Table Grid 6" w:semiHidden="1" w:unhideWhenUsed="1"/>
+    <w:lsdException w:name="Table Grid 7" w:semiHidden="1" w:unhideWhenUsed="1"/>
+    <w:lsdException w:name="Table Grid 8" w:semiHidden="1" w:unhideWhenUsed="1"/>
+    <w:lsdException w:name="Table List 1" w:semiHidden="1" w:unhideWhenUsed="1"/>
+    <w:lsdException w:name="Table List 2" w:semiHidden="1" w:unhideWhenUsed="1"/>
+    <w:lsdException w:name="Table List 3" w:semiHidden="1" w:unhideWhenUsed="1"/>
+    <w:lsdException w:name="Table List 4" w:semiHidden="1" w:unhideWhenUsed="1"/>
+    <w:lsdException w:name="Table List 5" w:semiHidden="1" w:unhideWhenUsed="1"/>
+    <w:lsdException w:name="Table List 6" w:semiHidden="1" w:unhideWhenUsed="1"/>
+    <w:lsdException w:name="Table List 7" w:semiHidden="1" w:unhideWhenUsed="1"/>
+    <w:lsdException w:name="Table List 8" w:semiHidden="1" w:unhideWhenUsed="1"/>
+    <w:lsdException w:name="Table 3D effects 1" w:semiHidden="1" w:unhideWhenUsed="1"/>
+    <w:lsdException w:name="Table 3D effects 2" w:semiHidden="1" w:unhideWhenUsed="1"/>
+    <w:lsdException w:name="Table 3D effects 3" w:semiHidden="1" w:unhideWhenUsed="1"/>
+    <w:lsdException w:name="Table Contemporary" w:semiHidden="1" w:unhideWhenUsed="1"/>
+    <w:lsdException w:name="Table Elegant" w:semiHidden="1" w:unhideWhenUsed="1"/>
+    <w:lsdException w:name="Table Professional" w:semiHidden="1" w:unhideWhenUsed="1"/>
+    <w:lsdException w:name="Table Subtle 1" w:semiHidden="1" w:unhideWhenUsed="1"/>
+    <w:lsdException w:name="Table Subtle 2" w:semiHidden="1" w:unhideWhenUsed="1"/>
+    <w:lsdException w:name="Table Web 1" w:semiHidden="1" w:unhideWhenUsed="1"/>
+    <w:lsdException w:name="Table Web 2" w:semiHidden="1" w:unhideWhenUsed="1"/>
+    <w:lsdException w:name="Table Web 3" w:semiHidden="1" w:unhideWhenUsed="1"/>
+    <w:lsdException w:name="Balloon Text" w:semiHidden="1" w:unhideWhenUsed="1"/>
+    <w:lsdException w:name="Table Grid" w:uiPriority="39"/>
+    <w:lsdException w:name="Table Theme" w:semiHidden="1" w:unhideWhenUsed="1"/>
+    <w:lsdException w:name="Placeholder Text" w:semiHidden="1"/>
+    <w:lsdException w:name="No Spacing" w:uiPriority="1" w:qFormat="1"/>
+    <w:lsdException w:name="Light Shading" w:uiPriority="60"/>
+    <w:lsdException w:name="Light List" w:uiPriority="61"/>
+    <w:lsdException w:name="Light Grid" w:uiPriority="62"/>
+    <w:lsdException w:name="Medium Shading 1" w:uiPriority="63"/>
+    <w:lsdException w:name="Medium Shading 2" w:uiPriority="64"/>
+    <w:lsdException w:name="Medium List 1" w:uiPriority="65"/>
+    <w:lsdException w:name="Medium List 2" w:uiPriority="66"/>
+    <w:lsdException w:name="Medium Grid 1" w:uiPriority="67"/>
+    <w:lsdException w:name="Medium Grid 2" w:uiPriority="68"/>
+    <w:lsdException w:name="Medium Grid 3" w:uiPriority="69"/>
+    <w:lsdException w:name="Dark List" w:uiPriority="70"/>
+    <w:lsdException w:name="Colorful Shading" w:uiPriority="71"/>
+    <w:lsdException w:name="Colorful List" w:uiPriority="72"/>
+    <w:lsdException w:name="Colorful Grid" w:uiPriority="73"/>
+    <w:lsdException w:name="Light Shading Accent 1" w:uiPriority="60"/>
+    <w:lsdException w:name="Light List Accent 1" w:uiPriority="61"/>
+    <w:lsdException w:name="Light Grid Accent 1" w:uiPriority="62"/>
+    <w:lsdException w:name="Medium Shading 1 Accent 1" w:uiPriority="63"/>
+    <w:lsdException w:name="Medium Shading 2 Accent 1" w:uiPriority="64"/>
+    <w:lsdException w:name="Medium List 1 Accent 1" w:uiPriority="65"/>
+    <w:lsdException w:name="Revision" w:semiHidden="1"/>
+    <w:lsdException w:name="List Paragraph" w:uiPriority="34" w:qFormat="1"/>
+    <w:lsdException w:name="Quote" w:uiPriority="29" w:qFormat="1"/>
+    <w:lsdException w:name="Intense Quote" w:uiPriority="30" w:qFormat="1"/>
+    <w:lsdException w:name="Medium List 2 Accent 1" w:uiPriority="66"/>
+    <w:lsdException w:name="Medium Grid 1 Accent 1" w:uiPriority="67"/>
+    <w:lsdException w:name="Medium Grid 2 Accent 1" w:uiPriority="68"/>
+    <w:lsdException w:name="Medium Grid 3 Accent 1" w:uiPriority="69"/>
+    <w:lsdException w:name="Dark List Accent 1" w:uiPriority="70"/>
+    <w:lsdException w:name="Colorful Shading Accent 1" w:uiPriority="71"/>
+    <w:lsdException w:name="Colorful List Accent 1" w:uiPriority="72"/>
+    <w:lsdException w:name="Colorful Grid Accent 1" w:uiPriority="73"/>
+    <w:lsdException w:name="Light Shading Accent 2" w:uiPriority="60"/>
+    <w:lsdException w:name="Light List Accent 2" w:uiPriority="61"/>
+    <w:lsdException w:name="Light Grid Accent 2" w:uiPriority="62"/>
+    <w:lsdException w:name="Medium Shading 1 Accent 2" w:uiPriority="63"/>
+    <w:lsdException w:name="Medium Shading 2 Accent 2" w:uiPriority="64"/>
+    <w:lsdException w:name="Medium List 1 Accent 2" w:uiPriority="65"/>
+    <w:lsdException w:name="Medium List 2 Accent 2" w:uiPriority="66"/>
+    <w:lsdException w:name="Medium Grid 1 Accent 2" w:uiPriority="67"/>
+    <w:lsdException w:name="Medium Grid 2 Accent 2" w:uiPriority="68"/>
+    <w:lsdException w:name="Medium Grid 3 Accent 2" w:uiPriority="69"/>
+    <w:lsdException w:name="Dark List Accent 2" w:uiPriority="70"/>
+    <w:lsdException w:name="Colorful Shading Accent 2" w:uiPriority="71"/>
+    <w:lsdException w:name="Colorful List Accent 2" w:uiPriority="72"/>
+    <w:lsdException w:name="Colorful Grid Accent 2" w:uiPriority="73"/>
+    <w:lsdException w:name="Light Shading Accent 3" w:uiPriority="60"/>
+    <w:lsdException w:name="Light List Accent 3" w:uiPriority="61"/>
+    <w:lsdException w:name="Light Grid Accent 3" w:uiPriority="62"/>
+    <w:lsdException w:name="Medium Shading 1 Accent 3" w:uiPriority="63"/>
+    <w:lsdException w:name="Medium Shading 2 Accent 3" w:uiPriority="64"/>
+    <w:lsdException w:name="Medium List 1 Accent 3" w:uiPriority="65"/>
+    <w:lsdException w:name="Medium List 2 Accent 3" w:uiPriority="66"/>
+    <w:lsdException w:name="Medium Grid 1 Accent 3" w:uiPriority="67"/>
+    <w:lsdException w:name="Medium Grid 2 Accent 3" w:uiPriority="68"/>
+    <w:lsdException w:name="Medium Grid 3 Accent 3" w:uiPriority="69"/>
+    <w:lsdException w:name="Dark List Accent 3" w:uiPriority="70"/>
+    <w:lsdException w:name="Colorful Shading Accent 3" w:uiPriority="71"/>
+    <w:lsdException w:name="Colorful List Accent 3" w:uiPriority="72"/>
+    <w:lsdException w:name="Colorful Grid Accent 3" w:uiPriority="73"/>
+    <w:lsdException w:name="Light Shading Accent 4" w:uiPriority="60"/>
+    <w:lsdException w:name="Light List Accent 4" w:uiPriority="61"/>
+    <w:lsdException w:name="Light Grid Accent 4" w:uiPriority="62"/>
+    <w:lsdException w:name="Medium Shading 1 Accent 4" w:uiPriority="63"/>
+    <w:lsdException w:name="Medium Shading 2 Accent 4" w:uiPriority="64"/>
+    <w:lsdException w:name="Medium List 1 Accent 4" w:uiPriority="65"/>
+    <w:lsdException w:name="Medium List 2 Accent 4" w:uiPriority="66"/>
+    <w:lsdException w:name="Medium Grid 1 Accent 4" w:uiPriority="67"/>
+    <w:lsdException w:name="Medium Grid 2 Accent 4" w:uiPriority="68"/>
+    <w:lsdException w:name="Medium Grid 3 Accent 4" w:uiPriority="69"/>
+    <w:lsdException w:name="Dark List Accent 4" w:uiPriority="70"/>
+    <w:lsdException w:name="Colorful Shading Accent 4" w:uiPriority="71"/>
+    <w:lsdException w:name="Colorful List Accent 4" w:uiPriority="72"/>
+    <w:lsdException w:name="Colorful Grid Accent 4" w:uiPriority="73"/>
+    <w:lsdException w:name="Light Shading Accent 5" w:uiPriority="60"/>
+    <w:lsdException w:name="Light List Accent 5" w:uiPriority="61"/>
+    <w:lsdException w:name="Light Grid Accent 5" w:uiPriority="62"/>
+    <w:lsdException w:name="Medium Shading 1 Accent 5" w:uiPriority="63"/>
+    <w:lsdException w:name="Medium Shading 2 Accent 5" w:uiPriority="64"/>
+    <w:lsdException w:name="Medium List 1 Accent 5" w:uiPriority="65"/>
+    <w:lsdException w:name="Medium List 2 Accent 5" w:uiPriority="66"/>
+    <w:lsdException w:name="Medium Grid 1 Accent 5" w:uiPriority="67"/>
+    <w:lsdException w:name="Medium Grid 2 Accent 5" w:uiPriority="68"/>
+    <w:lsdException w:name="Medium Grid 3 Accent 5" w:uiPriority="69"/>
+    <w:lsdException w:name="Dark List Accent 5" w:uiPriority="70"/>
+    <w:lsdException w:name="Colorful Shading Accent 5" w:uiPriority="71"/>
+    <w:lsdException w:name="Colorful List Accent 5" w:uiPriority="72"/>
+    <w:lsdException w:name="Colorful Grid Accent 5" w:uiPriority="73"/>
+    <w:lsdException w:name="Light Shading Accent 6" w:uiPriority="60"/>
+    <w:lsdException w:name="Light List Accent 6" w:uiPriority="61"/>
+    <w:lsdException w:name="Light Grid Accent 6" w:uiPriority="62"/>
+    <w:lsdException w:name="Medium Shading 1 Accent 6" w:uiPriority="63"/>
+    <w:lsdException w:name="Medium Shading 2 Accent 6" w:uiPriority="64"/>
+    <w:lsdException w:name="Medium List 1 Accent 6" w:uiPriority="65"/>
+    <w:lsdException w:name="Medium List 2 Accent 6" w:uiPriority="66"/>
+    <w:lsdException w:name="Medium Grid 1 Accent 6" w:uiPriority="67"/>
+    <w:lsdException w:name="Medium Grid 2 Accent 6" w:uiPriority="68"/>
+    <w:lsdException w:name="Medium Grid 3 Accent 6" w:uiPriority="69"/>
+    <w:lsdException w:name="Dark List Accent 6" w:uiPriority="70"/>
+    <w:lsdException w:name="Colorful Shading Accent 6" w:uiPriority="71"/>
+    <w:lsdException w:name="Colorful List Accent 6" w:uiPriority="72"/>
+    <w:lsdException w:name="Colorful Grid Accent 6" w:uiPriority="73"/>
+    <w:lsdException w:name="Subtle Emphasis" w:uiPriority="19" w:qFormat="1"/>
+    <w:lsdException w:name="Intense Emphasis" w:uiPriority="21" w:qFormat="1"/>
+    <w:lsdException w:name="Subtle Reference" w:uiPriority="31" w:qFormat="1"/>
+    <w:lsdException w:name="Intense Reference" w:uiPriority="32" w:qFormat="1"/>
+    <w:lsdException w:name="Book Title" w:uiPriority="33" w:qFormat="1"/>
+    <w:lsdException w:name="Bibliography" w:semiHidden="1" w:uiPriority="37" w:unhideWhenUsed="1"/>
+    <w:lsdException w:name="TOC Heading" w:semiHidden="1" w:uiPriority="39" w:unhideWhenUsed="1" w:qFormat="1"/>
+    <w:lsdException w:name="Plain Table 1" w:uiPriority="41"/>
+    <w:lsdException w:name="Plain Table 2" w:uiPriority="42"/>
+    <w:lsdException w:name="Plain Table 3" w:uiPriority="43"/>
+    <w:lsdException w:name="Plain Table 4" w:uiPriority="44"/>
+    <w:lsdException w:name="Plain Table 5" w:uiPriority="45"/>
+    <w:lsdException w:name="Grid Table Light" w:uiPriority="40"/>
+    <w:lsdException w:name="Grid Table 1 Light" w:uiPriority="46"/>
+    <w:lsdException w:name="Grid Table 2" w:uiPriority="47"/>
+    <w:lsdException w:name="Grid Table 3" w:uiPriority="48"/>
+    <w:lsdException w:name="Grid Table 4" w:uiPriority="49"/>
+    <w:lsdException w:name="Grid Table 5 Dark" w:uiPriority="50"/>
+    <w:lsdException w:name="Grid Table 6 Colorful" w:uiPriority="51"/>
+    <w:lsdException w:name="Grid Table 7 Colorful" w:uiPriority="52"/>
+    <w:lsdException w:name="Grid Table 1 Light Accent 1" w:uiPriority="46"/>
+    <w:lsdException w:name="Grid Table 2 Accent 1" w:uiPriority="47"/>
+    <w:lsdException w:name="Grid Table 3 Accent 1" w:uiPriority="48"/>
+    <w:lsdException w:name="Grid Table 4 Accent 1" w:uiPriority="49"/>
+    <w:lsdException w:name="Grid Table 5 Dark Accent 1" w:uiPriority="50"/>
+    <w:lsdException w:name="Grid Table 6 Colorful Accent 1" w:uiPriority="51"/>
+    <w:lsdException w:name="Grid Table 7 Colorful Accent 1" w:uiPriority="52"/>
+    <w:lsdException w:name="Grid Table 1 Light Accent 2" w:uiPriority="46"/>
+    <w:lsdException w:name="Grid Table 2 Accent 2" w:uiPriority="47"/>
+    <w:lsdException w:name="Grid Table 3 Accent 2" w:uiPriority="48"/>
+    <w:lsdException w:name="Grid Table 4 Accent 2" w:uiPriority="49"/>
+    <w:lsdException w:name="Grid Table 5 Dark Accent 2" w:uiPriority="50"/>
+    <w:lsdException w:name="Grid Table 6 Colorful Accent 2" w:uiPriority="51"/>
+    <w:lsdException w:name="Grid Table 7 Colorful Accent 2" w:uiPriority="52"/>
+    <w:lsdException w:name="Grid Table 1 Light Accent 3" w:uiPriority="46"/>
+    <w:lsdException w:name="Grid Table 2 Accent 3" w:uiPriority="47"/>
+    <w:lsdException w:name="Grid Table 3 Accent 3" w:uiPriority="48"/>
+    <w:lsdException w:name="Grid Table 4 Accent 3" w:uiPriority="49"/>
+    <w:lsdException w:name="Grid Table 5 Dark Accent 3" w:uiPriority="50"/>
+    <w:lsdException w:name="Grid Table 6 Colorful Accent 3" w:uiPriority="51"/>
+    <w:lsdException w:name="Grid Table 7 Colorful Accent 3" w:uiPriority="52"/>
+    <w:lsdException w:name="Grid Table 1 Light Accent 4" w:uiPriority="46"/>
+    <w:lsdException w:name="Grid Table 2 Accent 4" w:uiPriority="47"/>
+    <w:lsdException w:name="Grid Table 3 Accent 4" w:uiPriority="48"/>
+    <w:lsdException w:name="Grid Table 4 Accent 4" w:uiPriority="49"/>
+    <w:lsdException w:name="Grid Table 5 Dark Accent 4" w:uiPriority="50"/>
+    <w:lsdException w:name="Grid Table 6 Colorful Accent 4" w:uiPriority="51"/>
+    <w:lsdException w:name="Grid Table 7 Colorful Accent 4" w:uiPriority="52"/>
+    <w:lsdException w:name="Grid Table 1 Light Accent 5" w:uiPriority="46"/>
+    <w:lsdException w:name="Grid Table 2 Accent 5" w:uiPriority="47"/>
+    <w:lsdException w:name="Grid Table 3 Accent 5" w:uiPriority="48"/>
+    <w:lsdException w:name="Grid Table 4 Accent 5" w:uiPriority="49"/>
+    <w:lsdException w:name="Grid Table 5 Dark Accent 5" w:uiPriority="50"/>
+    <w:lsdException w:name="Grid Table 6 Colorful Accent 5" w:uiPriority="51"/>
+    <w:lsdException w:name="Grid Table 7 Colorful Accent 5" w:uiPriority="52"/>
+    <w:lsdException w:name="Grid Table 1 Light Accent 6" w:uiPriority="46"/>
+    <w:lsdException w:name="Grid Table 2 Accent 6" w:uiPriority="47"/>
+    <w:lsdException w:name="Grid Table 3 Accent 6" w:uiPriority="48"/>
+    <w:lsdException w:name="Grid Table 4 Accent 6" w:uiPriority="49"/>
+    <w:lsdException w:name="Grid Table 5 Dark Accent 6" w:uiPriority="50"/>
+    <w:lsdException w:name="Grid Table 6 Colorful Accent 6" w:uiPriority="51"/>
+    <w:lsdException w:name="Grid Table 7 Colorful Accent 6" w:uiPriority="52"/>
+    <w:lsdException w:name="List Table 1 Light" w:uiPriority="46"/>
+    <w:lsdException w:name="List Table 2" w:uiPriority="47"/>
+    <w:lsdException w:name="List Table 3" w:uiPriority="48"/>
+    <w:lsdException w:name="List Table 4" w:uiPriority="49"/>
+    <w:lsdException w:name="List Table 5 Dark" w:uiPriority="50"/>
+    <w:lsdException w:name="List Table 6 Colorful" w:uiPriority="51"/>
+    <w:lsdException w:name="List Table 7 Colorful" w:uiPriority="52"/>
+    <w:lsdException w:name="List Table 1 Light Accent 1" w:uiPriority="46"/>
+    <w:lsdException w:name="List Table 2 Accent 1" w:uiPriority="47"/>
+    <w:lsdException w:name="List Table 3 Accent 1" w:uiPriority="48"/>
+    <w:lsdException w:name="List Table 4 Accent 1" w:uiPriority="49"/>
+    <w:lsdException w:name="List Table 5 Dark Accent 1" w:uiPriority="50"/>
+    <w:lsdException w:name="List Table 6 Colorful Accent 1" w:uiPriority="51"/>
+    <w:lsdException w:name="List Table 7 Colorful Accent 1" w:uiPriority="52"/>
+    <w:lsdException w:name="List Table 1 Light Accent 2" w:uiPriority="46"/>
+    <w:lsdException w:name="List Table 2 Accent 2" w:uiPriority="47"/>
+    <w:lsdException w:name="List Table 3 Accent 2" w:uiPriority="48"/>
+    <w:lsdException w:name="List Table 4 Accent 2" w:uiPriority="49"/>
+    <w:lsdException w:name="List Table 5 Dark Accent 2" w:uiPriority="50"/>
+    <w:lsdException w:name="List Table 6 Colorful Accent 2" w:uiPriority="51"/>
+    <w:lsdException w:name="List Table 7 Colorful Accent 2" w:uiPriority="52"/>
+    <w:lsdException w:name="List Table 1 Light Accent 3" w:uiPriority="46"/>
+    <w:lsdException w:name="List Table 2 Accent 3" w:uiPriority="47"/>
+    <w:lsdException w:name="List Table 3 Accent 3" w:uiPriority="48"/>
+    <w:lsdException w:name="List Table 4 Accent 3" w:uiPriority="49"/>
+    <w:lsdException w:name="List Table 5 Dark Accent 3" w:uiPriority="50"/>
+    <w:lsdException w:name="List Table 6 Colorful Accent 3" w:uiPriority="51"/>
+    <w:lsdException w:name="List Table 7 Colorful Accent 3" w:uiPriority="52"/>
+    <w:lsdException w:name="List Table 1 Light Accent 4" w:uiPriority="46"/>
+    <w:lsdException w:name="List Table 2 Accent 4" w:uiPriority="47"/>
+    <w:lsdException w:name="List Table 3 Accent 4" w:uiPriority="48"/>
+    <w:lsdException w:name="List Table 4 Accent 4" w:uiPriority="49"/>
+    <w:lsdException w:name="List Table 5 Dark Accent 4" w:uiPriority="50"/>
+    <w:lsdException w:name="List Table 6 Colorful Accent 4" w:uiPriority="51"/>
+    <w:lsdException w:name="List Table 7 Colorful Accent 4" w:uiPriority="52"/>
+    <w:lsdException w:name="List Table 1 Light Accent 5" w:uiPriority="46"/>
+    <w:lsdException w:name="List Table 2 Accent 5" w:uiPriority="47"/>
+    <w:lsdException w:name="List Table 3 Accent 5" w:uiPriority="48"/>
+    <w:lsdException w:name="List Table 4 Accent 5" w:uiPriority="49"/>
+    <w:lsdException w:name="List Table 5 Dark Accent 5" w:uiPriority="50"/>
+    <w:lsdException w:name="List Table 6 Colorful Accent 5" w:uiPriority="51"/>
+    <w:lsdException w:name="List Table 7 Colorful Accent 5" w:uiPriority="52"/>
+    <w:lsdException w:name="List Table 1 Light Accent 6" w:uiPriority="46"/>
+    <w:lsdException w:name="List Table 2 Accent 6" w:uiPriority="47"/>
+    <w:lsdException w:name="List Table 3 Accent 6" w:uiPriority="48"/>
+    <w:lsdException w:name="List Table 4 Accent 6" w:uiPriority="49"/>
+    <w:lsdException w:name="List Table 5 Dark Accent 6" w:uiPriority="50"/>
+    <w:lsdException w:name="List Table 6 Colorful Accent 6" w:uiPriority="51"/>
+    <w:lsdException w:name="List Table 7 Colorful Accent 6" w:uiPriority="52"/>
+    <w:lsdException w:name="Mention" w:semiHidden="1" w:unhideWhenUsed="1"/>
+    <w:lsdException w:name="Smart Hyperlink" w:semiHidden="1" w:unhideWhenUsed="1"/>
+    <w:lsdException w:name="Hashtag" w:semiHidden="1" w:unhideWhenUsed="1"/>
+    <w:lsdException w:name="Unresolved Mention" w:semiHidden="1" w:unhideWhenUsed="1"/>
+    <w:lsdException w:name="Smart Link" w:semiHidden="1" w:unhideWhenUsed="1"/>
+  </w:latentStyles>
+  <w:style w:type="paragraph" w:default="1" w:styleId="Normal">
+    <w:name w:val="Normal"/>
+    <w:qFormat/>
+  </w:style>
+  <w:style w:type="character" w:default="1" w:styleId="DefaultParagraphFont">
+    <w:name w:val="Default Paragraph Font"/>
+    <w:uiPriority w:val="1"/>
+    <w:semiHidden/>
+    <w:unhideWhenUsed/>
+  </w:style>
+  <w:style w:type="table" w:default="1" w:styleId="TableNormal">
+    <w:name w:val="Normal Table"/>
     <w:uiPriority w:val="99"/>
     <w:semiHidden/>
-    <w:rsid w:val="004317BD"/>
-    <w:pPr>
-      <w:spacing w:line="240" w:lineRule="auto"/>
-    </w:pPr>
-    <w:rPr>
-      <w:rFonts w:ascii="Consolas" w:hAnsi="Consolas"/>
-      <w:szCs w:val="20"/>
-    </w:rPr>
-  </w:style>
-  <w:style w:type="character" w:customStyle="1" w:styleId="HTMLPreformattedChar">
-    <w:name w:val="HTML Preformatted Char"/>
-    <w:basedOn w:val="DefaultParagraphFont"/>
-    <w:link w:val="HTMLPreformatted"/>
+    <w:unhideWhenUsed/>
+    <w:tblPr>
+      <w:tblInd w:w="0" w:type="dxa"/>
+      <w:tblCellMar>
+        <w:top w:w="0" w:type="dxa"/>
+        <w:left w:w="108" w:type="dxa"/>
+        <w:bottom w:w="0" w:type="dxa"/>
+        <w:right w:w="108" w:type="dxa"/>
+      </w:tblCellMar>
+    </w:tblPr>
+  </w:style>
+  <w:style w:type="numbering" w:default="1" w:styleId="NoList">
+    <w:name w:val="No List"/>
     <w:uiPriority w:val="99"/>
     <w:semiHidden/>
-    <w:rsid w:val="004317BD"/>
-    <w:rPr>
-      <w:rFonts w:ascii="Consolas" w:hAnsi="Consolas"/>
-      <w:color w:val="000000" w:themeColor="text1"/>
-      <w:sz w:val="20"/>
-      <w:szCs w:val="20"/>
+    <w:unhideWhenUsed/>
+  </w:style>
+  <w:style w:type="character" w:styleId="Strong">
+    <w:name w:val="Strong"/>
+    <w:basedOn w:val="DefaultParagraphFont"/>
+    <w:uiPriority w:val="5"/>
+    <w:qFormat/>
+    <w:rsid w:val="00794804"/>
+    <w:rPr>
+      <w:b/>
+      <w:bCs/>
+    </w:rPr>
+  </w:style>
+  <w:style w:type="character" w:styleId="PlaceholderText">
+    <w:name w:val="Placeholder Text"/>
+    <w:basedOn w:val="DefaultParagraphFont"/>
+    <w:uiPriority w:val="99"/>
+    <w:semiHidden/>
+    <w:rsid w:val="00857D53"/>
+    <w:rPr>
+      <w:color w:val="808080"/>
+    </w:rPr>
+  </w:style>
+  <w:style w:type="paragraph" w:customStyle="1" w:styleId="039893998C8B42F19D12CA046F50DC0F">
+    <w:name w:val="039893998C8B42F19D12CA046F50DC0F"/>
+    <w:rsid w:val="00D233F5"/>
+    <w:pPr>
+      <w:spacing w:line="278" w:lineRule="auto"/>
+    </w:pPr>
+    <w:rPr>
+      <w:kern w:val="2"/>
+      <w:sz w:val="24"/>
+      <w:szCs w:val="24"/>
+      <w14:ligatures w14:val="standardContextual"/>
     </w:rPr>
   </w:style>
 </w:styles>
+</file>
+
+<file path=word/glossary/webSettings.xml><?xml version="1.0" encoding="utf-8"?>
+<w:webSettings xmlns:mc="http://schemas.openxmlformats.org/markup-compatibility/2006" xmlns:r="http://schemas.openxmlformats.org/officeDocument/2006/relationships" xmlns:w="http://schemas.openxmlformats.org/wordprocessingml/2006/main" xmlns:w14="http://schemas.microsoft.com/office/word/2010/wordml" xmlns:w15="http://schemas.microsoft.com/office/word/2012/wordml" xmlns:w16cex="http://schemas.microsoft.com/office/word/2018/wordml/cex" xmlns:w16cid="http://schemas.microsoft.com/office/word/2016/wordml/cid" xmlns:w16="http://schemas.microsoft.com/office/word/2018/wordml" xmlns:w16du="http://schemas.microsoft.com/office/word/2023/wordml/word16du" xmlns:w16sdtdh="http://schemas.microsoft.com/office/word/2020/wordml/sdtdatahash" xmlns:w16se="http://schemas.microsoft.com/office/word/2015/wordml/symex" mc:Ignorable="w14 w15 w16se w16cid w16 w16cex w16sdtdh w16du">
+  <w:optimizeForBrowser/>
+  <w:allowPNG/>
+</w:webSettings>
 </file>
 
 <file path=word/theme/theme1.xml><?xml version="1.0" encoding="utf-8"?>

</xml_diff>

<commit_message>
Made a resume template that is way more kickass!
</commit_message>
<xml_diff>
--- a/cover_letter.docx
+++ b/cover_letter.docx
@@ -65,7 +65,7 @@
                 <w:color w:val="6DFFE3"/>
                 <w:sz w:val="24"/>
               </w:rPr>
-              <w:t>Full Stack Mobile Engineer</w:t>
+              <w:t>Software Engineer</w:t>
             </w:r>
           </w:p>
         </w:tc>
@@ -100,7 +100,7 @@
                 <w:sz w:val="24"/>
                 <w:szCs w:val="24"/>
               </w:rPr>
-              <w:t>to the hiring management at T-Times Share,</w:t>
+              <w:t>to the hiring management at Utah State University,</w:t>
             </w:r>
           </w:p>
           <w:p>
@@ -108,146 +108,188 @@
               <w:spacing w:after="80" w:line="240" w:lineRule="auto"/>
               <w:rPr>
                 <w:color w:val="FFFFFF" w:themeColor="background1"/>
-                <w:sz w:val="22"/>
-                <w:szCs w:val="22"/>
+                <w:sz w:val="24"/>
               </w:rPr>
             </w:pPr>
             <w:r>
               <w:rPr>
                 <w:color w:val="FFFFFF" w:themeColor="background1"/>
-                <w:sz w:val="22"/>
-                <w:szCs w:val="22"/>
-              </w:rPr>
-              <w:t xml:space="preserve">I am a Full Stack Mobile Engineer with 8+ years of programming experience and 3+ years of mobile and web experience. I am seeking a position that strongly aligns with my passion and drive for designing innovative software, which is why </w:t>
+                <w:sz w:val="24"/>
+              </w:rPr>
+              <w:t xml:space="preserve">I am a </w:t>
             </w:r>
             <w:r>
               <w:rPr>
                 <w:color w:val="FFFFFF" w:themeColor="background1"/>
-                <w:sz w:val="22"/>
-                <w:szCs w:val="22"/>
-              </w:rPr>
-              <w:t>I am</w:t>
+                <w:sz w:val="24"/>
+              </w:rPr>
+              <w:t>s</w:t>
             </w:r>
             <w:r>
               <w:rPr>
                 <w:color w:val="FFFFFF" w:themeColor="background1"/>
-                <w:sz w:val="22"/>
-                <w:szCs w:val="22"/>
-              </w:rPr>
-              <w:t xml:space="preserve"> writing to declare my candidacy for your vacant Android Development Engineer role. This position would provide an opportunity for me to engage in fulfilling work while using my demonstrable mobile development skills to further T-Times Share’s mission of whatever the hell it is that </w:t>
+                <w:sz w:val="24"/>
+              </w:rPr>
+              <w:t xml:space="preserve">oftware </w:t>
             </w:r>
             <w:r>
               <w:rPr>
                 <w:color w:val="FFFFFF" w:themeColor="background1"/>
-                <w:sz w:val="22"/>
-                <w:szCs w:val="22"/>
-              </w:rPr>
-              <w:t>you folks</w:t>
+                <w:sz w:val="24"/>
+              </w:rPr>
+              <w:t>e</w:t>
             </w:r>
             <w:r>
               <w:rPr>
                 <w:color w:val="FFFFFF" w:themeColor="background1"/>
-                <w:sz w:val="22"/>
-                <w:szCs w:val="22"/>
-              </w:rPr>
-              <w:t xml:space="preserve"> do. Golf? There's no information in the job description and your company name is too generic for me to find your website.</w:t>
+                <w:sz w:val="24"/>
+              </w:rPr>
+              <w:t xml:space="preserve">ngineer with </w:t>
             </w:r>
             <w:r>
               <w:rPr>
                 <w:color w:val="FFFFFF" w:themeColor="background1"/>
-                <w:sz w:val="22"/>
-                <w:szCs w:val="22"/>
+                <w:sz w:val="24"/>
+              </w:rPr>
+              <w:t>7</w:t>
+            </w:r>
+            <w:r>
+              <w:rPr>
+                <w:color w:val="FFFFFF" w:themeColor="background1"/>
+                <w:sz w:val="24"/>
+              </w:rPr>
+              <w:t>+ years of programming experience and 3+ years of mobile and web experience. I am seeking a position that strongly aligns with my passion and drive for designing innovative software, which is why I am writing to declare my candidacy for your vacant Programmer/Analyst I role. This position would provide an opportunity for me to engage in fulfilling work while using my demonstrable skills and experience to further Utah State University’s mission of providing quality software for its staff and students.</w:t>
+            </w:r>
+            <w:r>
+              <w:rPr>
+                <w:color w:val="FFFFFF" w:themeColor="background1"/>
+                <w:sz w:val="24"/>
               </w:rPr>
               <w:br/>
             </w:r>
             <w:r>
               <w:rPr>
                 <w:color w:val="FFFFFF" w:themeColor="background1"/>
-                <w:sz w:val="22"/>
-                <w:szCs w:val="22"/>
+                <w:sz w:val="24"/>
               </w:rPr>
               <w:br/>
-              <w:t>After withdrawing from my first programming class in middle school, I was able to reengage with the field via game development, which sparked my desire to study Computer Science at Utah State where I learned programming fundamentals such as C++, Java, and Python.During the last few years of my college experience, I took a special interest in web and mobile development. I cultivated an array of skills including HTML, JavaScript, CSS, Vue, Java, Kotlin, and Jetpack Compose. During this time, I also became familiar with using Linux systems.</w:t>
+              <w:t xml:space="preserve">After withdrawing from my first programming class in middle school, I was able to reengage with the field via game development, which sparked my desire to study Computer Science at Utah State where I learned programming fundamentals such as C++, Java, and Python. </w:t>
             </w:r>
             <w:r>
               <w:rPr>
                 <w:color w:val="FFFFFF" w:themeColor="background1"/>
-                <w:sz w:val="22"/>
-                <w:szCs w:val="22"/>
+                <w:sz w:val="24"/>
+              </w:rPr>
+              <w:t>(</w:t>
+            </w:r>
+            <w:r>
+              <w:rPr>
+                <w:color w:val="FFFFFF" w:themeColor="background1"/>
+                <w:sz w:val="24"/>
+              </w:rPr>
+              <w:t xml:space="preserve">I'm </w:t>
+            </w:r>
+            <w:proofErr w:type="gramStart"/>
+            <w:r>
+              <w:rPr>
+                <w:color w:val="FFFFFF" w:themeColor="background1"/>
+                <w:sz w:val="24"/>
+              </w:rPr>
+              <w:t>actually using</w:t>
+            </w:r>
+            <w:proofErr w:type="gramEnd"/>
+            <w:r>
+              <w:rPr>
+                <w:color w:val="FFFFFF" w:themeColor="background1"/>
+                <w:sz w:val="24"/>
+              </w:rPr>
+              <w:t xml:space="preserve"> Python right now to generate </w:t>
+            </w:r>
+            <w:r>
+              <w:rPr>
+                <w:color w:val="FFFFFF" w:themeColor="background1"/>
+                <w:sz w:val="24"/>
+              </w:rPr>
+              <w:t xml:space="preserve">some of </w:t>
+            </w:r>
+            <w:r>
+              <w:rPr>
+                <w:color w:val="FFFFFF" w:themeColor="background1"/>
+                <w:sz w:val="24"/>
+              </w:rPr>
+              <w:t>this cover letter content</w:t>
+            </w:r>
+            <w:r>
+              <w:rPr>
+                <w:color w:val="FFFFFF" w:themeColor="background1"/>
+                <w:sz w:val="24"/>
+              </w:rPr>
+              <w:t>.</w:t>
+            </w:r>
+            <w:r>
+              <w:rPr>
+                <w:color w:val="FFFFFF" w:themeColor="background1"/>
+                <w:sz w:val="24"/>
+              </w:rPr>
+              <w:t xml:space="preserve"> </w:t>
+            </w:r>
+            <w:r>
+              <w:rPr>
+                <w:color w:val="FFFFFF" w:themeColor="background1"/>
+                <w:sz w:val="24"/>
+              </w:rPr>
+              <w:t>It’s all still written by me, though!</w:t>
+            </w:r>
+            <w:r>
+              <w:rPr>
+                <w:color w:val="FFFFFF" w:themeColor="background1"/>
+                <w:sz w:val="24"/>
+              </w:rPr>
+              <w:t>) During the last few years of my college experience, I took a special interest in web and mobile development. I cultivated an array of skills including HTML, JavaScript, CSS, Vue, Java, Kotlin, and Jetpack Compose.</w:t>
+            </w:r>
+            <w:r>
+              <w:rPr>
+                <w:color w:val="FFFFFF" w:themeColor="background1"/>
+                <w:sz w:val="24"/>
               </w:rPr>
               <w:br/>
             </w:r>
             <w:r>
               <w:rPr>
                 <w:color w:val="FFFFFF" w:themeColor="background1"/>
-                <w:sz w:val="22"/>
-                <w:szCs w:val="22"/>
+                <w:sz w:val="24"/>
               </w:rPr>
               <w:br/>
-              <w:t xml:space="preserve">I continued to maintain and expand my skill set as a developer after graduation, undertaking personal mobile and web app projects using Android Studio. I originally began developing applications using Kotlin and Jetpack Compose, including an app to keep track of goals and </w:t>
+              <w:t>I continued to maintain and expand my skill set as a developer after graduation, undertaking personal mobile and web app projects using Android Studio. After independently learning Flutter and Dart, I began to develop mobile applications, using Google Firebase for database management. It is important for me to write practical, neat, reusable code as well as provide an intuitive and aesthetic user experience.</w:t>
             </w:r>
             <w:r>
               <w:rPr>
                 <w:color w:val="FFFFFF" w:themeColor="background1"/>
-                <w:sz w:val="22"/>
-                <w:szCs w:val="22"/>
-              </w:rPr>
-              <w:t>routines. After</w:t>
-            </w:r>
-            <w:r>
-              <w:rPr>
-                <w:color w:val="FFFFFF" w:themeColor="background1"/>
-                <w:sz w:val="22"/>
-                <w:szCs w:val="22"/>
-              </w:rPr>
-              <w:t xml:space="preserve"> independently learning Flutter and Dart, I began to develop mobile applications, using Google Firebase for database management. I have a published Flutter web application, a personal wedding website, which </w:t>
-            </w:r>
-            <w:r>
-              <w:rPr>
-                <w:color w:val="FFFFFF" w:themeColor="background1"/>
-                <w:sz w:val="22"/>
-                <w:szCs w:val="22"/>
-              </w:rPr>
-              <w:t>I have</w:t>
-            </w:r>
-            <w:r>
-              <w:rPr>
-                <w:color w:val="FFFFFF" w:themeColor="background1"/>
-                <w:sz w:val="22"/>
-                <w:szCs w:val="22"/>
-              </w:rPr>
-              <w:t xml:space="preserve"> used to display event details, provide links to external sites, and gather guest and RSVP information in Firebase. It is important for me to write practical, neat, reusable code as well as provide an intuitive and aesthetic user experience.</w:t>
-            </w:r>
-            <w:r>
-              <w:rPr>
-                <w:color w:val="FFFFFF" w:themeColor="background1"/>
-                <w:sz w:val="22"/>
-                <w:szCs w:val="22"/>
+                <w:sz w:val="24"/>
               </w:rPr>
               <w:br/>
             </w:r>
             <w:r>
               <w:rPr>
                 <w:color w:val="FFFFFF" w:themeColor="background1"/>
-                <w:sz w:val="22"/>
-                <w:szCs w:val="22"/>
+                <w:sz w:val="24"/>
               </w:rPr>
               <w:br/>
-              <w:t>At my current job, I have gained professional experience building software applications using React, Bootstrap, Tailwind, and Vue. I am currently finishing a personal resume website using React, TypeScript, and Tailwind; all tools which I picked up about a year ago. I also have professional experience with backend development using C, JavaScript, and TypeScript; as well as API integration using PHP Laravel. At my current job, I took on the task of writing code to have my company’s website communicate with the APIs of two different cell providers. At the beginning of the project, I had little to no knowledge of PHP, Laravel, or APIs; but was able to rapidly educate myself and fully implement the API feature. For all my projects, personal and professional, I have a strict history of using Git for version control. While I have limited professional experience with iOS, I have no doubt that I’ll be able to rapidly learn and apply these skills in the same way I’ve done with many others.</w:t>
+              <w:t>While working for EFORCE Software, I became accustomed to using SQL for database navigation and management. At my current job, I have gained professional experience building software applications using React, Bootstrap, Tailwind, and Vue. I am currently finishing a personal resume website using React, TypeScript, and Tailwind; all tools which I picked up about a year ago. I also have professional experience with backend development using C, JavaScript, and TypeScript; as well as API integration using PHP Laravel. At my current job, I took on the task of writing code to have my company’s website communicate with the APIs of two different cell providers. At the beginning of the project, I had little to no knowledge of PHP, Laravel, or APIs; but was able to rapidly educate myself and fully implement the API feature. For all my projects, personal and professional, I have a strict history of using Git for version control.</w:t>
             </w:r>
+          </w:p>
+          <w:p>
+            <w:pPr>
+              <w:spacing w:after="80" w:line="240" w:lineRule="auto"/>
+              <w:rPr>
+                <w:color w:val="FFFFFF" w:themeColor="background1"/>
+                <w:sz w:val="24"/>
+              </w:rPr>
+            </w:pPr>
             <w:r>
               <w:rPr>
                 <w:color w:val="FFFFFF" w:themeColor="background1"/>
-                <w:sz w:val="22"/>
-                <w:szCs w:val="22"/>
-              </w:rPr>
-              <w:br/>
-            </w:r>
-            <w:r>
-              <w:rPr>
-                <w:color w:val="FFFFFF" w:themeColor="background1"/>
-                <w:sz w:val="22"/>
-                <w:szCs w:val="22"/>
+                <w:sz w:val="24"/>
               </w:rPr>
               <w:br/>
               <w:t>I would love to continue to discuss this position and how my expansive skill set would make me a great asset to your team. I would also be more than happy to demonstrate any software projects to exemplify my ambition and competency. Please reach out to me for any questions concerning my candidacy. I look forward to hearing from you.</w:t>
@@ -276,6 +318,7 @@
                 <w:showingPlcHdr/>
                 <w15:appearance w15:val="hidden"/>
               </w:sdtPr>
+              <w:sdtEndPr/>
               <w:sdtContent>
                 <w:r>
                   <w:rPr>
@@ -333,7 +376,7 @@
                 <w:color w:val="FFFFFF" w:themeColor="background1"/>
                 <w:sz w:val="24"/>
               </w:rPr>
-              <w:t>September 29, 2024</w:t>
+              <w:t>September 30, 2024</w:t>
             </w:r>
           </w:p>
         </w:tc>
@@ -451,14 +494,14 @@
         <v:path o:extrusionok="f" gradientshapeok="t" o:connecttype="rect"/>
         <o:lock v:ext="edit" aspectratio="t"/>
       </v:shapetype>
-      <v:shape id="_x0000_i1034" type="#_x0000_t75" style="width:15.15pt;height:15.15pt;visibility:visible;mso-wrap-style:square" o:bullet="t">
+      <v:shape id="_x0000_i1026" type="#_x0000_t75" style="width:14.95pt;height:14.95pt;visibility:visible;mso-wrap-style:square" o:bullet="t">
         <v:imagedata r:id="rId1" o:title=""/>
       </v:shape>
     </w:pict>
   </w:numPicBullet>
   <w:numPicBullet w:numPicBulletId="1">
     <w:pict>
-      <v:shape id="_x0000_i1035" type="#_x0000_t75" style="width:12.9pt;height:12.9pt;visibility:visible;mso-wrap-style:square" o:bullet="t">
+      <v:shape id="_x0000_i1027" type="#_x0000_t75" style="width:13.1pt;height:13.1pt;visibility:visible;mso-wrap-style:square" o:bullet="t">
         <v:imagedata r:id="rId2" o:title=""/>
       </v:shape>
     </w:pict>
@@ -2421,16 +2464,18 @@
     <w:sig w:usb0="00000287" w:usb1="00000000" w:usb2="00000000" w:usb3="00000000" w:csb0="0000009F" w:csb1="00000000"/>
   </w:font>
   <w:font w:name="Source Code Pro Black">
+    <w:panose1 w:val="020B0809030403020204"/>
     <w:charset w:val="00"/>
     <w:family w:val="modern"/>
     <w:pitch w:val="fixed"/>
-    <w:sig w:usb0="200002F7" w:usb1="02003803" w:usb2="00000000" w:usb3="00000000" w:csb0="0000019F" w:csb1="00000000"/>
+    <w:sig w:usb0="20000007" w:usb1="00000001" w:usb2="00000000" w:usb3="00000000" w:csb0="00000193" w:csb1="00000000"/>
   </w:font>
   <w:font w:name="Source Code Pro">
+    <w:panose1 w:val="020B0509030403020204"/>
     <w:charset w:val="00"/>
     <w:family w:val="modern"/>
     <w:pitch w:val="fixed"/>
-    <w:sig w:usb0="200002F7" w:usb1="02003803" w:usb2="00000000" w:usb3="00000000" w:csb0="0000019F" w:csb1="00000000"/>
+    <w:sig w:usb0="20000007" w:usb1="00000001" w:usb2="00000000" w:usb3="00000000" w:csb0="00000193" w:csb1="00000000"/>
   </w:font>
   <w:font w:name="Aptos">
     <w:charset w:val="00"/>
@@ -2487,7 +2532,6 @@
     <w:rsid w:val="008A3F44"/>
     <w:rsid w:val="008E7C03"/>
     <w:rsid w:val="009A2F03"/>
-    <w:rsid w:val="009F676C"/>
     <w:rsid w:val="00AB23F8"/>
     <w:rsid w:val="00B35464"/>
     <w:rsid w:val="00B37E79"/>
@@ -2498,13 +2542,13 @@
     <w:rsid w:val="00C760D6"/>
     <w:rsid w:val="00C842F7"/>
     <w:rsid w:val="00CC47DF"/>
+    <w:rsid w:val="00CE0679"/>
     <w:rsid w:val="00D233F5"/>
     <w:rsid w:val="00D47A41"/>
     <w:rsid w:val="00DD517E"/>
     <w:rsid w:val="00E02142"/>
     <w:rsid w:val="00E80CA5"/>
     <w:rsid w:val="00EC6CB5"/>
-    <w:rsid w:val="00EE3CC2"/>
     <w:rsid w:val="00FC61A7"/>
   </w:rsids>
   <m:mathPr>

</xml_diff>